<commit_message>
TranslatePacket 함수 구현 및 GetDataFromPacket 함수 추가
TranslatePacket을 구현한 뒤, GetDataFromPacket을 만들기 위해 함수 선언을 해둠.

그리고, 패킷을 타입만 하나 보내도록 하는 것도 방법일 것 같으므로 나중에 이야기 하도록 함.
</commit_message>
<xml_diff>
--- a/AVOID 개발 진행사항 기록용.docx
+++ b/AVOID 개발 진행사항 기록용.docx
@@ -282,7 +282,6 @@
         </w:rPr>
         <w:t xml:space="preserve">017180008 </w:t>
       </w:r>
-      <w:proofErr w:type="spellStart"/>
       <w:r>
         <w:rPr>
           <w:rFonts w:hint="eastAsia"/>
@@ -293,7 +292,6 @@
         </w:rPr>
         <w:t>김혁동</w:t>
       </w:r>
-      <w:proofErr w:type="spellEnd"/>
     </w:p>
     <w:p>
       <w:pPr>
@@ -1710,29 +1708,7 @@
           <w:sz w:val="16"/>
           <w:szCs w:val="16"/>
         </w:rPr>
-        <w:t>(</w:t>
-      </w:r>
-      <w:proofErr w:type="spellStart"/>
-      <w:r>
-        <w:rPr>
-          <w:rFonts w:hint="eastAsia"/>
-          <w:i/>
-          <w:iCs/>
-          <w:sz w:val="16"/>
-          <w:szCs w:val="16"/>
-        </w:rPr>
-        <w:t>인게임</w:t>
-      </w:r>
-      <w:proofErr w:type="spellEnd"/>
-      <w:r>
-        <w:rPr>
-          <w:rFonts w:hint="eastAsia"/>
-          <w:i/>
-          <w:iCs/>
-          <w:sz w:val="16"/>
-          <w:szCs w:val="16"/>
-        </w:rPr>
-        <w:t xml:space="preserve"> 화면)</w:t>
+        <w:t>(인게임 화면)</w:t>
       </w:r>
       <w:r>
         <w:rPr>
@@ -3552,21 +3528,12 @@
           <w:szCs w:val="26"/>
         </w:rPr>
       </w:pPr>
-      <w:proofErr w:type="spellStart"/>
-      <w:r>
-        <w:rPr>
-          <w:sz w:val="26"/>
-          <w:szCs w:val="26"/>
-        </w:rPr>
-        <w:t>constexpr</w:t>
-      </w:r>
-      <w:proofErr w:type="spellEnd"/>
-      <w:r>
-        <w:rPr>
-          <w:sz w:val="26"/>
-          <w:szCs w:val="26"/>
-        </w:rPr>
-        <w:t xml:space="preserve"> short SERVER_PORT = 9000</w:t>
+      <w:r>
+        <w:rPr>
+          <w:sz w:val="26"/>
+          <w:szCs w:val="26"/>
+        </w:rPr>
+        <w:t>constexpr short SERVER_PORT = 9000</w:t>
       </w:r>
     </w:p>
     <w:p>
@@ -3578,21 +3545,12 @@
           <w:szCs w:val="26"/>
         </w:rPr>
       </w:pPr>
-      <w:proofErr w:type="spellStart"/>
-      <w:r>
-        <w:rPr>
-          <w:sz w:val="26"/>
-          <w:szCs w:val="26"/>
-        </w:rPr>
-        <w:t>constexpr</w:t>
-      </w:r>
-      <w:proofErr w:type="spellEnd"/>
-      <w:r>
-        <w:rPr>
-          <w:sz w:val="26"/>
-          <w:szCs w:val="26"/>
-        </w:rPr>
-        <w:t xml:space="preserve"> char SERVER_ADDR = “127.0.0.1”</w:t>
+      <w:r>
+        <w:rPr>
+          <w:sz w:val="26"/>
+          <w:szCs w:val="26"/>
+        </w:rPr>
+        <w:t>constexpr char SERVER_ADDR = “127.0.0.1”</w:t>
       </w:r>
     </w:p>
     <w:p>
@@ -3604,7 +3562,6 @@
           <w:szCs w:val="26"/>
         </w:rPr>
       </w:pPr>
-      <w:proofErr w:type="spellStart"/>
       <w:r>
         <w:rPr>
           <w:rFonts w:hint="eastAsia"/>
@@ -3618,15 +3575,7 @@
           <w:sz w:val="26"/>
           <w:szCs w:val="26"/>
         </w:rPr>
-        <w:t>onstexpr</w:t>
-      </w:r>
-      <w:proofErr w:type="spellEnd"/>
-      <w:r>
-        <w:rPr>
-          <w:sz w:val="26"/>
-          <w:szCs w:val="26"/>
-        </w:rPr>
-        <w:t xml:space="preserve"> int BUF_SIZE = 2048</w:t>
+        <w:t>onstexpr int BUF_SIZE = 2048</w:t>
       </w:r>
     </w:p>
     <w:p>
@@ -3638,7 +3587,6 @@
           <w:szCs w:val="26"/>
         </w:rPr>
       </w:pPr>
-      <w:proofErr w:type="spellStart"/>
       <w:r>
         <w:rPr>
           <w:rFonts w:hint="eastAsia"/>
@@ -3652,15 +3600,7 @@
           <w:sz w:val="26"/>
           <w:szCs w:val="26"/>
         </w:rPr>
-        <w:t>onstexpr</w:t>
-      </w:r>
-      <w:proofErr w:type="spellEnd"/>
-      <w:r>
-        <w:rPr>
-          <w:sz w:val="26"/>
-          <w:szCs w:val="26"/>
-        </w:rPr>
-        <w:t xml:space="preserve"> int MAX_USER = 3</w:t>
+        <w:t>onstexpr int MAX_USER = 3</w:t>
       </w:r>
     </w:p>
     <w:p>
@@ -3715,7 +3655,6 @@
           <w:szCs w:val="26"/>
         </w:rPr>
       </w:pPr>
-      <w:proofErr w:type="spellStart"/>
       <w:r>
         <w:rPr>
           <w:rFonts w:hint="eastAsia"/>
@@ -3729,15 +3668,7 @@
           <w:sz w:val="26"/>
           <w:szCs w:val="26"/>
         </w:rPr>
-        <w:t>onstexpr</w:t>
-      </w:r>
-      <w:proofErr w:type="spellEnd"/>
-      <w:r>
-        <w:rPr>
-          <w:sz w:val="26"/>
-          <w:szCs w:val="26"/>
-        </w:rPr>
-        <w:t xml:space="preserve"> char CS_PACKET_LOGIN = 1</w:t>
+        <w:t>onstexpr char CS_PACKET_LOGIN = 1</w:t>
       </w:r>
     </w:p>
     <w:p>
@@ -3749,7 +3680,6 @@
           <w:szCs w:val="26"/>
         </w:rPr>
       </w:pPr>
-      <w:proofErr w:type="spellStart"/>
       <w:r>
         <w:rPr>
           <w:rFonts w:hint="eastAsia"/>
@@ -3763,15 +3693,7 @@
           <w:sz w:val="26"/>
           <w:szCs w:val="26"/>
         </w:rPr>
-        <w:t>onstexpr</w:t>
-      </w:r>
-      <w:proofErr w:type="spellEnd"/>
-      <w:r>
-        <w:rPr>
-          <w:sz w:val="26"/>
-          <w:szCs w:val="26"/>
-        </w:rPr>
-        <w:t xml:space="preserve"> char CS_PACKET_READY = </w:t>
+        <w:t xml:space="preserve">onstexpr char CS_PACKET_READY = </w:t>
       </w:r>
       <w:r>
         <w:rPr>
@@ -3790,7 +3712,6 @@
           <w:szCs w:val="26"/>
         </w:rPr>
       </w:pPr>
-      <w:proofErr w:type="spellStart"/>
       <w:r>
         <w:rPr>
           <w:rFonts w:hint="eastAsia"/>
@@ -3804,15 +3725,7 @@
           <w:sz w:val="26"/>
           <w:szCs w:val="26"/>
         </w:rPr>
-        <w:t>onstexpr</w:t>
-      </w:r>
-      <w:proofErr w:type="spellEnd"/>
-      <w:r>
-        <w:rPr>
-          <w:sz w:val="26"/>
-          <w:szCs w:val="26"/>
-        </w:rPr>
-        <w:t xml:space="preserve"> char CS_PACKET_PLAYER_</w:t>
+        <w:t>onstexpr char CS_PACKET_PLAYER_</w:t>
       </w:r>
       <w:r>
         <w:rPr>
@@ -3839,21 +3752,12 @@
           <w:szCs w:val="26"/>
         </w:rPr>
       </w:pPr>
-      <w:proofErr w:type="spellStart"/>
-      <w:r>
-        <w:rPr>
-          <w:sz w:val="26"/>
-          <w:szCs w:val="26"/>
-        </w:rPr>
-        <w:t>constexpr</w:t>
-      </w:r>
-      <w:proofErr w:type="spellEnd"/>
-      <w:r>
-        <w:rPr>
-          <w:sz w:val="26"/>
-          <w:szCs w:val="26"/>
-        </w:rPr>
-        <w:t xml:space="preserve"> char CS_PLAYER_HP = 4</w:t>
+      <w:r>
+        <w:rPr>
+          <w:sz w:val="26"/>
+          <w:szCs w:val="26"/>
+        </w:rPr>
+        <w:t>constexpr char CS_PLAYER_HP = 4</w:t>
       </w:r>
     </w:p>
     <w:p>
@@ -3865,21 +3769,12 @@
           <w:szCs w:val="26"/>
         </w:rPr>
       </w:pPr>
-      <w:proofErr w:type="spellStart"/>
-      <w:r>
-        <w:rPr>
-          <w:sz w:val="26"/>
-          <w:szCs w:val="26"/>
-        </w:rPr>
-        <w:t>constexpr</w:t>
-      </w:r>
-      <w:proofErr w:type="spellEnd"/>
-      <w:r>
-        <w:rPr>
-          <w:sz w:val="26"/>
-          <w:szCs w:val="26"/>
-        </w:rPr>
-        <w:t xml:space="preserve"> char CS_PACKET_LOGOUT = 100</w:t>
+      <w:r>
+        <w:rPr>
+          <w:sz w:val="26"/>
+          <w:szCs w:val="26"/>
+        </w:rPr>
+        <w:t>constexpr char CS_PACKET_LOGOUT = 100</w:t>
       </w:r>
     </w:p>
     <w:p>
@@ -3971,23 +3866,7 @@
           <w:sz w:val="26"/>
           <w:szCs w:val="26"/>
         </w:rPr>
-        <w:t xml:space="preserve">ragma </w:t>
-      </w:r>
-      <w:proofErr w:type="gramStart"/>
-      <w:r>
-        <w:rPr>
-          <w:sz w:val="26"/>
-          <w:szCs w:val="26"/>
-        </w:rPr>
-        <w:t>pack(</w:t>
-      </w:r>
-      <w:proofErr w:type="gramEnd"/>
-      <w:r>
-        <w:rPr>
-          <w:sz w:val="26"/>
-          <w:szCs w:val="26"/>
-        </w:rPr>
-        <w:t>1)</w:t>
+        <w:t>ragma pack(1)</w:t>
       </w:r>
     </w:p>
     <w:p>
@@ -4037,17 +3916,8 @@
           <w:szCs w:val="26"/>
         </w:rPr>
         <w:tab/>
-        <w:t xml:space="preserve">unsigned char </w:t>
-      </w:r>
-      <w:proofErr w:type="gramStart"/>
-      <w:r>
-        <w:rPr>
-          <w:sz w:val="26"/>
-          <w:szCs w:val="26"/>
-        </w:rPr>
-        <w:t>size;</w:t>
-      </w:r>
-      <w:proofErr w:type="gramEnd"/>
+        <w:t>unsigned char size;</w:t>
+      </w:r>
     </w:p>
     <w:p>
       <w:pPr>
@@ -4071,17 +3941,8 @@
           <w:szCs w:val="26"/>
         </w:rPr>
         <w:tab/>
-        <w:t xml:space="preserve">char </w:t>
-      </w:r>
-      <w:proofErr w:type="gramStart"/>
-      <w:r>
-        <w:rPr>
-          <w:sz w:val="26"/>
-          <w:szCs w:val="26"/>
-        </w:rPr>
-        <w:t>type;</w:t>
-      </w:r>
-      <w:proofErr w:type="gramEnd"/>
+        <w:t>char type;</w:t>
+      </w:r>
     </w:p>
     <w:p>
       <w:pPr>
@@ -4243,7 +4104,6 @@
         </w:rPr>
         <w:t xml:space="preserve">truct </w:t>
       </w:r>
-      <w:proofErr w:type="spellStart"/>
       <w:r>
         <w:rPr>
           <w:sz w:val="26"/>
@@ -4256,31 +4116,7 @@
           <w:sz w:val="26"/>
           <w:szCs w:val="26"/>
         </w:rPr>
-        <w:t>packet_</w:t>
-      </w:r>
-      <w:proofErr w:type="gramStart"/>
-      <w:r>
-        <w:rPr>
-          <w:sz w:val="26"/>
-          <w:szCs w:val="26"/>
-        </w:rPr>
-        <w:t>login</w:t>
-      </w:r>
-      <w:proofErr w:type="spellEnd"/>
-      <w:r>
-        <w:rPr>
-          <w:sz w:val="26"/>
-          <w:szCs w:val="26"/>
-        </w:rPr>
-        <w:t xml:space="preserve"> :</w:t>
-      </w:r>
-      <w:proofErr w:type="gramEnd"/>
-      <w:r>
-        <w:rPr>
-          <w:sz w:val="26"/>
-          <w:szCs w:val="26"/>
-        </w:rPr>
-        <w:t xml:space="preserve"> public packet {</w:t>
+        <w:t>packet_login : public packet {</w:t>
       </w:r>
     </w:p>
     <w:p>
@@ -4318,26 +4154,8 @@
           <w:sz w:val="26"/>
           <w:szCs w:val="26"/>
         </w:rPr>
-        <w:t xml:space="preserve"> </w:t>
-      </w:r>
-      <w:proofErr w:type="spellStart"/>
-      <w:proofErr w:type="gramStart"/>
-      <w:r>
-        <w:rPr>
-          <w:sz w:val="26"/>
-          <w:szCs w:val="26"/>
-        </w:rPr>
-        <w:t>selectedMusic</w:t>
-      </w:r>
-      <w:proofErr w:type="spellEnd"/>
-      <w:r>
-        <w:rPr>
-          <w:sz w:val="26"/>
-          <w:szCs w:val="26"/>
-        </w:rPr>
-        <w:t>;</w:t>
-      </w:r>
-      <w:proofErr w:type="gramEnd"/>
+        <w:t xml:space="preserve"> selectedMusic;</w:t>
+      </w:r>
     </w:p>
     <w:p>
       <w:pPr>
@@ -4422,7 +4240,6 @@
         </w:rPr>
         <w:t xml:space="preserve">truct </w:t>
       </w:r>
-      <w:proofErr w:type="spellStart"/>
       <w:r>
         <w:rPr>
           <w:sz w:val="26"/>
@@ -4437,7 +4254,6 @@
         </w:rPr>
         <w:t>packet_</w:t>
       </w:r>
-      <w:proofErr w:type="gramStart"/>
       <w:r>
         <w:rPr>
           <w:sz w:val="26"/>
@@ -4445,21 +4261,12 @@
         </w:rPr>
         <w:t>ready</w:t>
       </w:r>
-      <w:proofErr w:type="spellEnd"/>
-      <w:r>
-        <w:rPr>
-          <w:sz w:val="26"/>
-          <w:szCs w:val="26"/>
-        </w:rPr>
-        <w:t xml:space="preserve"> :</w:t>
-      </w:r>
-      <w:proofErr w:type="gramEnd"/>
-      <w:r>
-        <w:rPr>
-          <w:sz w:val="26"/>
-          <w:szCs w:val="26"/>
-        </w:rPr>
-        <w:t xml:space="preserve"> public packet {</w:t>
+      <w:r>
+        <w:rPr>
+          <w:sz w:val="26"/>
+          <w:szCs w:val="26"/>
+        </w:rPr>
+        <w:t xml:space="preserve"> : public packet {</w:t>
       </w:r>
     </w:p>
     <w:p>
@@ -4550,39 +4357,7 @@
           <w:sz w:val="26"/>
           <w:szCs w:val="26"/>
         </w:rPr>
-        <w:t xml:space="preserve">truct </w:t>
-      </w:r>
-      <w:proofErr w:type="spellStart"/>
-      <w:r>
-        <w:rPr>
-          <w:sz w:val="26"/>
-          <w:szCs w:val="26"/>
-        </w:rPr>
-        <w:t>cs_packet_player_</w:t>
-      </w:r>
-      <w:proofErr w:type="gramStart"/>
-      <w:r>
-        <w:rPr>
-          <w:sz w:val="26"/>
-          <w:szCs w:val="26"/>
-        </w:rPr>
-        <w:t>status</w:t>
-      </w:r>
-      <w:proofErr w:type="spellEnd"/>
-      <w:r>
-        <w:rPr>
-          <w:sz w:val="26"/>
-          <w:szCs w:val="26"/>
-        </w:rPr>
-        <w:t xml:space="preserve"> :</w:t>
-      </w:r>
-      <w:proofErr w:type="gramEnd"/>
-      <w:r>
-        <w:rPr>
-          <w:sz w:val="26"/>
-          <w:szCs w:val="26"/>
-        </w:rPr>
-        <w:t xml:space="preserve"> public packet {</w:t>
+        <w:t>truct cs_packet_player_status : public packet {</w:t>
       </w:r>
     </w:p>
     <w:p>
@@ -4615,25 +4390,14 @@
           <w:sz w:val="26"/>
           <w:szCs w:val="26"/>
         </w:rPr>
-        <w:t xml:space="preserve">char x, </w:t>
-      </w:r>
-      <w:proofErr w:type="gramStart"/>
-      <w:r>
-        <w:rPr>
-          <w:strike/>
-          <w:sz w:val="26"/>
-          <w:szCs w:val="26"/>
-        </w:rPr>
-        <w:t>y;</w:t>
-      </w:r>
-      <w:proofErr w:type="gramEnd"/>
+        <w:t>char x, y;</w:t>
+      </w:r>
     </w:p>
     <w:p>
       <w:pPr>
         <w:pStyle w:val="a3"/>
         <w:ind w:leftChars="0" w:left="1560"/>
         <w:rPr>
-          <w:rFonts w:hint="eastAsia"/>
           <w:sz w:val="26"/>
           <w:szCs w:val="26"/>
         </w:rPr>
@@ -4667,28 +4431,8 @@
           <w:sz w:val="26"/>
           <w:szCs w:val="26"/>
         </w:rPr>
-        <w:t xml:space="preserve">oord </w:t>
-      </w:r>
-      <w:proofErr w:type="spellStart"/>
-      <w:proofErr w:type="gramStart"/>
-      <w:r>
-        <w:rPr>
-          <w:color w:val="FF0000"/>
-          <w:sz w:val="26"/>
-          <w:szCs w:val="26"/>
-        </w:rPr>
-        <w:t>coord</w:t>
-      </w:r>
-      <w:proofErr w:type="spellEnd"/>
-      <w:r>
-        <w:rPr>
-          <w:color w:val="FF0000"/>
-          <w:sz w:val="26"/>
-          <w:szCs w:val="26"/>
-        </w:rPr>
-        <w:t>;</w:t>
-      </w:r>
-      <w:proofErr w:type="gramEnd"/>
+        <w:t>oord coord;</w:t>
+      </w:r>
     </w:p>
     <w:p>
       <w:pPr>
@@ -4726,26 +4470,8 @@
           <w:sz w:val="26"/>
           <w:szCs w:val="26"/>
         </w:rPr>
-        <w:t xml:space="preserve">har </w:t>
-      </w:r>
-      <w:proofErr w:type="spellStart"/>
-      <w:proofErr w:type="gramStart"/>
-      <w:r>
-        <w:rPr>
-          <w:sz w:val="26"/>
-          <w:szCs w:val="26"/>
-        </w:rPr>
-        <w:t>playerID</w:t>
-      </w:r>
-      <w:proofErr w:type="spellEnd"/>
-      <w:r>
-        <w:rPr>
-          <w:sz w:val="26"/>
-          <w:szCs w:val="26"/>
-        </w:rPr>
-        <w:t>;</w:t>
-      </w:r>
-      <w:proofErr w:type="gramEnd"/>
+        <w:t>har playerID;</w:t>
+      </w:r>
     </w:p>
     <w:p>
       <w:pPr>
@@ -4769,26 +4495,8 @@
           <w:szCs w:val="26"/>
         </w:rPr>
         <w:tab/>
-        <w:t xml:space="preserve">bool </w:t>
-      </w:r>
-      <w:proofErr w:type="spellStart"/>
-      <w:proofErr w:type="gramStart"/>
-      <w:r>
-        <w:rPr>
-          <w:sz w:val="26"/>
-          <w:szCs w:val="26"/>
-        </w:rPr>
-        <w:t>isSkill</w:t>
-      </w:r>
-      <w:proofErr w:type="spellEnd"/>
-      <w:r>
-        <w:rPr>
-          <w:sz w:val="26"/>
-          <w:szCs w:val="26"/>
-        </w:rPr>
-        <w:t>;</w:t>
-      </w:r>
-      <w:proofErr w:type="gramEnd"/>
+        <w:t>bool isSkill;</w:t>
+      </w:r>
     </w:p>
     <w:p>
       <w:pPr>
@@ -4863,39 +4571,7 @@
           <w:sz w:val="26"/>
           <w:szCs w:val="26"/>
         </w:rPr>
-        <w:t xml:space="preserve">truct </w:t>
-      </w:r>
-      <w:proofErr w:type="spellStart"/>
-      <w:r>
-        <w:rPr>
-          <w:sz w:val="26"/>
-          <w:szCs w:val="26"/>
-        </w:rPr>
-        <w:t>cs_packet_player_</w:t>
-      </w:r>
-      <w:proofErr w:type="gramStart"/>
-      <w:r>
-        <w:rPr>
-          <w:sz w:val="26"/>
-          <w:szCs w:val="26"/>
-        </w:rPr>
-        <w:t>hp</w:t>
-      </w:r>
-      <w:proofErr w:type="spellEnd"/>
-      <w:r>
-        <w:rPr>
-          <w:sz w:val="26"/>
-          <w:szCs w:val="26"/>
-        </w:rPr>
-        <w:t xml:space="preserve"> :</w:t>
-      </w:r>
-      <w:proofErr w:type="gramEnd"/>
-      <w:r>
-        <w:rPr>
-          <w:sz w:val="26"/>
-          <w:szCs w:val="26"/>
-        </w:rPr>
-        <w:t xml:space="preserve"> public</w:t>
+        <w:t>truct cs_packet_player_hp : public</w:t>
       </w:r>
       <w:r>
         <w:rPr>
@@ -4935,17 +4611,8 @@
           <w:szCs w:val="26"/>
         </w:rPr>
         <w:tab/>
-        <w:t xml:space="preserve">char </w:t>
-      </w:r>
-      <w:proofErr w:type="gramStart"/>
-      <w:r>
-        <w:rPr>
-          <w:sz w:val="26"/>
-          <w:szCs w:val="26"/>
-        </w:rPr>
-        <w:t>hp;</w:t>
-      </w:r>
-      <w:proofErr w:type="gramEnd"/>
+        <w:t>char hp;</w:t>
+      </w:r>
     </w:p>
     <w:p>
       <w:pPr>
@@ -5005,39 +4672,7 @@
           <w:sz w:val="26"/>
           <w:szCs w:val="26"/>
         </w:rPr>
-        <w:t xml:space="preserve">truct </w:t>
-      </w:r>
-      <w:proofErr w:type="spellStart"/>
-      <w:r>
-        <w:rPr>
-          <w:sz w:val="26"/>
-          <w:szCs w:val="26"/>
-        </w:rPr>
-        <w:t>cs_packet_</w:t>
-      </w:r>
-      <w:proofErr w:type="gramStart"/>
-      <w:r>
-        <w:rPr>
-          <w:sz w:val="26"/>
-          <w:szCs w:val="26"/>
-        </w:rPr>
-        <w:t>logout</w:t>
-      </w:r>
-      <w:proofErr w:type="spellEnd"/>
-      <w:r>
-        <w:rPr>
-          <w:sz w:val="26"/>
-          <w:szCs w:val="26"/>
-        </w:rPr>
-        <w:t xml:space="preserve"> :</w:t>
-      </w:r>
-      <w:proofErr w:type="gramEnd"/>
-      <w:r>
-        <w:rPr>
-          <w:sz w:val="26"/>
-          <w:szCs w:val="26"/>
-        </w:rPr>
-        <w:t xml:space="preserve"> public packet {</w:t>
+        <w:t>truct cs_packet_logout : public packet {</w:t>
       </w:r>
     </w:p>
     <w:p>
@@ -5062,26 +4697,8 @@
           <w:szCs w:val="26"/>
         </w:rPr>
         <w:tab/>
-        <w:t xml:space="preserve">char </w:t>
-      </w:r>
-      <w:proofErr w:type="spellStart"/>
-      <w:proofErr w:type="gramStart"/>
-      <w:r>
-        <w:rPr>
-          <w:sz w:val="26"/>
-          <w:szCs w:val="26"/>
-        </w:rPr>
-        <w:t>playerID</w:t>
-      </w:r>
-      <w:proofErr w:type="spellEnd"/>
-      <w:r>
-        <w:rPr>
-          <w:sz w:val="26"/>
-          <w:szCs w:val="26"/>
-        </w:rPr>
-        <w:t>;</w:t>
-      </w:r>
-      <w:proofErr w:type="gramEnd"/>
+        <w:t>char playerID;</w:t>
+      </w:r>
     </w:p>
     <w:p>
       <w:pPr>
@@ -5171,21 +4788,12 @@
           <w:szCs w:val="26"/>
         </w:rPr>
       </w:pPr>
-      <w:proofErr w:type="spellStart"/>
-      <w:r>
-        <w:rPr>
-          <w:sz w:val="26"/>
-          <w:szCs w:val="26"/>
-        </w:rPr>
-        <w:t>constexpr</w:t>
-      </w:r>
-      <w:proofErr w:type="spellEnd"/>
-      <w:r>
-        <w:rPr>
-          <w:sz w:val="26"/>
-          <w:szCs w:val="26"/>
-        </w:rPr>
-        <w:t xml:space="preserve"> char SC_PACKET_LOGIN_CONFIRM = 1</w:t>
+      <w:r>
+        <w:rPr>
+          <w:sz w:val="26"/>
+          <w:szCs w:val="26"/>
+        </w:rPr>
+        <w:t>constexpr char SC_PACKET_LOGIN_CONFIRM = 1</w:t>
       </w:r>
     </w:p>
     <w:p>
@@ -5197,21 +4805,12 @@
           <w:szCs w:val="26"/>
         </w:rPr>
       </w:pPr>
-      <w:proofErr w:type="spellStart"/>
-      <w:r>
-        <w:rPr>
-          <w:sz w:val="26"/>
-          <w:szCs w:val="26"/>
-        </w:rPr>
-        <w:t>constexpr</w:t>
-      </w:r>
-      <w:proofErr w:type="spellEnd"/>
-      <w:r>
-        <w:rPr>
-          <w:sz w:val="26"/>
-          <w:szCs w:val="26"/>
-        </w:rPr>
-        <w:t xml:space="preserve"> char SC_PACKET_START_GAME = 2</w:t>
+      <w:r>
+        <w:rPr>
+          <w:sz w:val="26"/>
+          <w:szCs w:val="26"/>
+        </w:rPr>
+        <w:t>constexpr char SC_PACKET_START_GAME = 2</w:t>
       </w:r>
     </w:p>
     <w:p>
@@ -5223,21 +4822,12 @@
           <w:szCs w:val="26"/>
         </w:rPr>
       </w:pPr>
-      <w:proofErr w:type="spellStart"/>
-      <w:r>
-        <w:rPr>
-          <w:sz w:val="26"/>
-          <w:szCs w:val="26"/>
-        </w:rPr>
-        <w:t>constexpr</w:t>
-      </w:r>
-      <w:proofErr w:type="spellEnd"/>
-      <w:r>
-        <w:rPr>
-          <w:sz w:val="26"/>
-          <w:szCs w:val="26"/>
-        </w:rPr>
-        <w:t xml:space="preserve"> char SC_PACKET_OBJECTS_</w:t>
+      <w:r>
+        <w:rPr>
+          <w:sz w:val="26"/>
+          <w:szCs w:val="26"/>
+        </w:rPr>
+        <w:t>constexpr char SC_PACKET_OBJECTS_</w:t>
       </w:r>
       <w:r>
         <w:rPr>
@@ -5264,7 +4854,6 @@
           <w:szCs w:val="26"/>
         </w:rPr>
       </w:pPr>
-      <w:proofErr w:type="spellStart"/>
       <w:r>
         <w:rPr>
           <w:rFonts w:hint="eastAsia"/>
@@ -5278,15 +4867,7 @@
           <w:sz w:val="26"/>
           <w:szCs w:val="26"/>
         </w:rPr>
-        <w:t>onstexpr</w:t>
-      </w:r>
-      <w:proofErr w:type="spellEnd"/>
-      <w:r>
-        <w:rPr>
-          <w:sz w:val="26"/>
-          <w:szCs w:val="26"/>
-        </w:rPr>
-        <w:t xml:space="preserve"> char SC_</w:t>
+        <w:t>onstexpr char SC_</w:t>
       </w:r>
       <w:r>
         <w:rPr>
@@ -5313,7 +4894,6 @@
           <w:szCs w:val="26"/>
         </w:rPr>
       </w:pPr>
-      <w:proofErr w:type="spellStart"/>
       <w:r>
         <w:rPr>
           <w:rFonts w:hint="eastAsia"/>
@@ -5327,15 +4907,7 @@
           <w:sz w:val="26"/>
           <w:szCs w:val="26"/>
         </w:rPr>
-        <w:t>onstexpr</w:t>
-      </w:r>
-      <w:proofErr w:type="spellEnd"/>
-      <w:r>
-        <w:rPr>
-          <w:sz w:val="26"/>
-          <w:szCs w:val="26"/>
-        </w:rPr>
-        <w:t xml:space="preserve"> char SC_</w:t>
+        <w:t>onstexpr char SC_</w:t>
       </w:r>
       <w:r>
         <w:rPr>
@@ -5354,21 +4926,12 @@
           <w:szCs w:val="26"/>
         </w:rPr>
       </w:pPr>
-      <w:proofErr w:type="spellStart"/>
-      <w:r>
-        <w:rPr>
-          <w:sz w:val="26"/>
-          <w:szCs w:val="26"/>
-        </w:rPr>
-        <w:t>constexpr</w:t>
-      </w:r>
-      <w:proofErr w:type="spellEnd"/>
-      <w:r>
-        <w:rPr>
-          <w:sz w:val="26"/>
-          <w:szCs w:val="26"/>
-        </w:rPr>
-        <w:t xml:space="preserve"> char SC_PACKET_LOGOUT_OK = 100</w:t>
+      <w:r>
+        <w:rPr>
+          <w:sz w:val="26"/>
+          <w:szCs w:val="26"/>
+        </w:rPr>
+        <w:t>constexpr char SC_PACKET_LOGOUT_OK = 100</w:t>
       </w:r>
     </w:p>
     <w:p>
@@ -5457,37 +5020,12 @@
         </w:rPr>
         <w:t xml:space="preserve">truct </w:t>
       </w:r>
-      <w:proofErr w:type="spellStart"/>
-      <w:r>
-        <w:rPr>
-          <w:sz w:val="26"/>
-          <w:szCs w:val="26"/>
-        </w:rPr>
-        <w:t>sc_packet_login_</w:t>
-      </w:r>
-      <w:proofErr w:type="gramStart"/>
-      <w:r>
-        <w:rPr>
-          <w:sz w:val="26"/>
-          <w:szCs w:val="26"/>
-        </w:rPr>
-        <w:t>confirm</w:t>
-      </w:r>
-      <w:proofErr w:type="spellEnd"/>
-      <w:r>
-        <w:rPr>
-          <w:sz w:val="26"/>
-          <w:szCs w:val="26"/>
-        </w:rPr>
-        <w:t xml:space="preserve"> :</w:t>
-      </w:r>
-      <w:proofErr w:type="gramEnd"/>
-      <w:r>
-        <w:rPr>
-          <w:sz w:val="26"/>
-          <w:szCs w:val="26"/>
-        </w:rPr>
-        <w:t xml:space="preserve"> public packet {</w:t>
+      <w:r>
+        <w:rPr>
+          <w:sz w:val="26"/>
+          <w:szCs w:val="26"/>
+        </w:rPr>
+        <w:t>sc_packet_login_confirm : public packet {</w:t>
       </w:r>
     </w:p>
     <w:p>
@@ -5525,26 +5063,8 @@
           <w:sz w:val="26"/>
           <w:szCs w:val="26"/>
         </w:rPr>
-        <w:t xml:space="preserve"> </w:t>
-      </w:r>
-      <w:proofErr w:type="spellStart"/>
-      <w:proofErr w:type="gramStart"/>
-      <w:r>
-        <w:rPr>
-          <w:sz w:val="26"/>
-          <w:szCs w:val="26"/>
-        </w:rPr>
-        <w:t>playerID</w:t>
-      </w:r>
-      <w:proofErr w:type="spellEnd"/>
-      <w:r>
-        <w:rPr>
-          <w:sz w:val="26"/>
-          <w:szCs w:val="26"/>
-        </w:rPr>
-        <w:t>;</w:t>
-      </w:r>
-      <w:proofErr w:type="gramEnd"/>
+        <w:t xml:space="preserve"> playerID;</w:t>
+      </w:r>
     </w:p>
     <w:p>
       <w:pPr>
@@ -5652,7 +5172,6 @@
         </w:rPr>
         <w:t xml:space="preserve">truct </w:t>
       </w:r>
-      <w:proofErr w:type="spellStart"/>
       <w:r>
         <w:rPr>
           <w:rFonts w:hint="eastAsia"/>
@@ -5666,31 +5185,7 @@
           <w:sz w:val="26"/>
           <w:szCs w:val="26"/>
         </w:rPr>
-        <w:t>c_packet_start_</w:t>
-      </w:r>
-      <w:proofErr w:type="gramStart"/>
-      <w:r>
-        <w:rPr>
-          <w:sz w:val="26"/>
-          <w:szCs w:val="26"/>
-        </w:rPr>
-        <w:t>game</w:t>
-      </w:r>
-      <w:proofErr w:type="spellEnd"/>
-      <w:r>
-        <w:rPr>
-          <w:sz w:val="26"/>
-          <w:szCs w:val="26"/>
-        </w:rPr>
-        <w:t xml:space="preserve"> :</w:t>
-      </w:r>
-      <w:proofErr w:type="gramEnd"/>
-      <w:r>
-        <w:rPr>
-          <w:sz w:val="26"/>
-          <w:szCs w:val="26"/>
-        </w:rPr>
-        <w:t xml:space="preserve"> public packet {</w:t>
+        <w:t>c_packet_start_game : public packet {</w:t>
       </w:r>
     </w:p>
     <w:p>
@@ -5715,26 +5210,8 @@
           <w:szCs w:val="26"/>
         </w:rPr>
         <w:tab/>
-        <w:t xml:space="preserve">char </w:t>
-      </w:r>
-      <w:proofErr w:type="spellStart"/>
-      <w:proofErr w:type="gramStart"/>
-      <w:r>
-        <w:rPr>
-          <w:sz w:val="26"/>
-          <w:szCs w:val="26"/>
-        </w:rPr>
-        <w:t>playerNum</w:t>
-      </w:r>
-      <w:proofErr w:type="spellEnd"/>
-      <w:r>
-        <w:rPr>
-          <w:sz w:val="26"/>
-          <w:szCs w:val="26"/>
-        </w:rPr>
-        <w:t>;</w:t>
-      </w:r>
-      <w:proofErr w:type="gramEnd"/>
+        <w:t>char playerNum;</w:t>
+      </w:r>
     </w:p>
     <w:p>
       <w:pPr>
@@ -5771,21 +5248,12 @@
         </w:rPr>
         <w:t xml:space="preserve">3명의 플레이어가 접속하거나 </w:t>
       </w:r>
-      <w:proofErr w:type="spellStart"/>
-      <w:r>
-        <w:rPr>
-          <w:sz w:val="26"/>
-          <w:szCs w:val="26"/>
-        </w:rPr>
-        <w:t>cs_packet_ready</w:t>
-      </w:r>
-      <w:proofErr w:type="spellEnd"/>
-      <w:r>
-        <w:rPr>
-          <w:sz w:val="26"/>
-          <w:szCs w:val="26"/>
-        </w:rPr>
-        <w:t xml:space="preserve"> </w:t>
+      <w:r>
+        <w:rPr>
+          <w:sz w:val="26"/>
+          <w:szCs w:val="26"/>
+        </w:rPr>
+        <w:t xml:space="preserve">cs_packet_ready </w:t>
       </w:r>
       <w:r>
         <w:rPr>
@@ -5818,23 +5286,7 @@
           <w:sz w:val="26"/>
           <w:szCs w:val="26"/>
         </w:rPr>
-        <w:t xml:space="preserve">truct </w:t>
-      </w:r>
-      <w:proofErr w:type="spellStart"/>
-      <w:r>
-        <w:rPr>
-          <w:sz w:val="26"/>
-          <w:szCs w:val="26"/>
-        </w:rPr>
-        <w:t>coord</w:t>
-      </w:r>
-      <w:proofErr w:type="spellEnd"/>
-      <w:r>
-        <w:rPr>
-          <w:sz w:val="26"/>
-          <w:szCs w:val="26"/>
-        </w:rPr>
-        <w:t xml:space="preserve"> {</w:t>
+        <w:t>truct coord {</w:t>
       </w:r>
     </w:p>
     <w:p>
@@ -5859,17 +5311,8 @@
           <w:szCs w:val="26"/>
         </w:rPr>
         <w:tab/>
-        <w:t xml:space="preserve">short x, </w:t>
-      </w:r>
-      <w:proofErr w:type="gramStart"/>
-      <w:r>
-        <w:rPr>
-          <w:sz w:val="26"/>
-          <w:szCs w:val="26"/>
-        </w:rPr>
-        <w:t>y;</w:t>
-      </w:r>
-      <w:proofErr w:type="gramEnd"/>
+        <w:t>short x, y;</w:t>
+      </w:r>
     </w:p>
     <w:p>
       <w:pPr>
@@ -5914,43 +5357,7 @@
           <w:sz w:val="26"/>
           <w:szCs w:val="26"/>
         </w:rPr>
-        <w:t xml:space="preserve">truct </w:t>
-      </w:r>
-      <w:proofErr w:type="spellStart"/>
-      <w:r>
-        <w:rPr>
-          <w:strike/>
-          <w:sz w:val="26"/>
-          <w:szCs w:val="26"/>
-        </w:rPr>
-        <w:t>sc_packet_objects_</w:t>
-      </w:r>
-      <w:proofErr w:type="gramStart"/>
-      <w:r>
-        <w:rPr>
-          <w:strike/>
-          <w:sz w:val="26"/>
-          <w:szCs w:val="26"/>
-        </w:rPr>
-        <w:t>info</w:t>
-      </w:r>
-      <w:proofErr w:type="spellEnd"/>
-      <w:r>
-        <w:rPr>
-          <w:strike/>
-          <w:sz w:val="26"/>
-          <w:szCs w:val="26"/>
-        </w:rPr>
-        <w:t xml:space="preserve"> :</w:t>
-      </w:r>
-      <w:proofErr w:type="gramEnd"/>
-      <w:r>
-        <w:rPr>
-          <w:strike/>
-          <w:sz w:val="26"/>
-          <w:szCs w:val="26"/>
-        </w:rPr>
-        <w:t xml:space="preserve"> public packet {</w:t>
+        <w:t>truct sc_packet_objects_info : public packet {</w:t>
       </w:r>
     </w:p>
     <w:p>
@@ -5978,28 +5385,8 @@
           <w:szCs w:val="26"/>
         </w:rPr>
         <w:tab/>
-        <w:t xml:space="preserve">char </w:t>
-      </w:r>
-      <w:proofErr w:type="spellStart"/>
-      <w:proofErr w:type="gramStart"/>
-      <w:r>
-        <w:rPr>
-          <w:strike/>
-          <w:sz w:val="26"/>
-          <w:szCs w:val="26"/>
-        </w:rPr>
-        <w:t>playerNum</w:t>
-      </w:r>
-      <w:proofErr w:type="spellEnd"/>
-      <w:r>
-        <w:rPr>
-          <w:strike/>
-          <w:sz w:val="26"/>
-          <w:szCs w:val="26"/>
-        </w:rPr>
-        <w:t>;</w:t>
-      </w:r>
-      <w:proofErr w:type="gramEnd"/>
+        <w:t>char playerNum;</w:t>
+      </w:r>
     </w:p>
     <w:p>
       <w:pPr>
@@ -6026,63 +5413,8 @@
           <w:szCs w:val="26"/>
         </w:rPr>
         <w:tab/>
-      </w:r>
-      <w:proofErr w:type="spellStart"/>
-      <w:r>
-        <w:rPr>
-          <w:strike/>
-          <w:sz w:val="26"/>
-          <w:szCs w:val="26"/>
-        </w:rPr>
-        <w:t>coord</w:t>
-      </w:r>
-      <w:proofErr w:type="spellEnd"/>
-      <w:r>
-        <w:rPr>
-          <w:strike/>
-          <w:sz w:val="26"/>
-          <w:szCs w:val="26"/>
-        </w:rPr>
-        <w:t xml:space="preserve"> </w:t>
-      </w:r>
-      <w:proofErr w:type="spellStart"/>
-      <w:r>
-        <w:rPr>
-          <w:strike/>
-          <w:sz w:val="26"/>
-          <w:szCs w:val="26"/>
-        </w:rPr>
-        <w:t>playerCoord</w:t>
-      </w:r>
-      <w:proofErr w:type="spellEnd"/>
-      <w:r>
-        <w:rPr>
-          <w:strike/>
-          <w:sz w:val="26"/>
-          <w:szCs w:val="26"/>
-        </w:rPr>
-        <w:t>[</w:t>
-      </w:r>
-      <w:proofErr w:type="spellStart"/>
-      <w:r>
-        <w:rPr>
-          <w:strike/>
-          <w:sz w:val="26"/>
-          <w:szCs w:val="26"/>
-        </w:rPr>
-        <w:t>playerNum</w:t>
-      </w:r>
-      <w:proofErr w:type="spellEnd"/>
-      <w:proofErr w:type="gramStart"/>
-      <w:r>
-        <w:rPr>
-          <w:strike/>
-          <w:sz w:val="26"/>
-          <w:szCs w:val="26"/>
-        </w:rPr>
-        <w:t>];</w:t>
-      </w:r>
-      <w:proofErr w:type="gramEnd"/>
+        <w:t>coord playerCoord[playerNum];</w:t>
+      </w:r>
     </w:p>
     <w:p>
       <w:pPr>
@@ -6109,28 +5441,8 @@
           <w:szCs w:val="26"/>
         </w:rPr>
         <w:tab/>
-        <w:t xml:space="preserve">char </w:t>
-      </w:r>
-      <w:proofErr w:type="spellStart"/>
-      <w:proofErr w:type="gramStart"/>
-      <w:r>
-        <w:rPr>
-          <w:strike/>
-          <w:sz w:val="26"/>
-          <w:szCs w:val="26"/>
-        </w:rPr>
-        <w:t>bulletNum</w:t>
-      </w:r>
-      <w:proofErr w:type="spellEnd"/>
-      <w:r>
-        <w:rPr>
-          <w:strike/>
-          <w:sz w:val="26"/>
-          <w:szCs w:val="26"/>
-        </w:rPr>
-        <w:t>;</w:t>
-      </w:r>
-      <w:proofErr w:type="gramEnd"/>
+        <w:t>char bulletNum;</w:t>
+      </w:r>
     </w:p>
     <w:p>
       <w:pPr>
@@ -6157,63 +5469,8 @@
           <w:szCs w:val="26"/>
         </w:rPr>
         <w:tab/>
-      </w:r>
-      <w:proofErr w:type="spellStart"/>
-      <w:r>
-        <w:rPr>
-          <w:strike/>
-          <w:sz w:val="26"/>
-          <w:szCs w:val="26"/>
-        </w:rPr>
-        <w:t>coord</w:t>
-      </w:r>
-      <w:proofErr w:type="spellEnd"/>
-      <w:r>
-        <w:rPr>
-          <w:strike/>
-          <w:sz w:val="26"/>
-          <w:szCs w:val="26"/>
-        </w:rPr>
-        <w:t xml:space="preserve"> </w:t>
-      </w:r>
-      <w:proofErr w:type="spellStart"/>
-      <w:r>
-        <w:rPr>
-          <w:strike/>
-          <w:sz w:val="26"/>
-          <w:szCs w:val="26"/>
-        </w:rPr>
-        <w:t>bulletCoord</w:t>
-      </w:r>
-      <w:proofErr w:type="spellEnd"/>
-      <w:r>
-        <w:rPr>
-          <w:strike/>
-          <w:sz w:val="26"/>
-          <w:szCs w:val="26"/>
-        </w:rPr>
-        <w:t>[</w:t>
-      </w:r>
-      <w:proofErr w:type="spellStart"/>
-      <w:r>
-        <w:rPr>
-          <w:strike/>
-          <w:sz w:val="26"/>
-          <w:szCs w:val="26"/>
-        </w:rPr>
-        <w:t>bulletNum</w:t>
-      </w:r>
-      <w:proofErr w:type="spellEnd"/>
-      <w:proofErr w:type="gramStart"/>
-      <w:r>
-        <w:rPr>
-          <w:strike/>
-          <w:sz w:val="26"/>
-          <w:szCs w:val="26"/>
-        </w:rPr>
-        <w:t>];</w:t>
-      </w:r>
-      <w:proofErr w:type="gramEnd"/>
+        <w:t>coord bulletCoord[bulletNum];</w:t>
+      </w:r>
     </w:p>
     <w:p>
       <w:pPr>
@@ -6260,43 +5517,7 @@
           <w:sz w:val="26"/>
           <w:szCs w:val="26"/>
         </w:rPr>
-        <w:t xml:space="preserve">truct </w:t>
-      </w:r>
-      <w:proofErr w:type="spellStart"/>
-      <w:r>
-        <w:rPr>
-          <w:color w:val="FF0000"/>
-          <w:sz w:val="26"/>
-          <w:szCs w:val="26"/>
-        </w:rPr>
-        <w:t>sc_packet_objects_</w:t>
-      </w:r>
-      <w:proofErr w:type="gramStart"/>
-      <w:r>
-        <w:rPr>
-          <w:color w:val="FF0000"/>
-          <w:sz w:val="26"/>
-          <w:szCs w:val="26"/>
-        </w:rPr>
-        <w:t>info</w:t>
-      </w:r>
-      <w:proofErr w:type="spellEnd"/>
-      <w:r>
-        <w:rPr>
-          <w:color w:val="FF0000"/>
-          <w:sz w:val="26"/>
-          <w:szCs w:val="26"/>
-        </w:rPr>
-        <w:t xml:space="preserve"> :</w:t>
-      </w:r>
-      <w:proofErr w:type="gramEnd"/>
-      <w:r>
-        <w:rPr>
-          <w:color w:val="FF0000"/>
-          <w:sz w:val="26"/>
-          <w:szCs w:val="26"/>
-        </w:rPr>
-        <w:t xml:space="preserve"> public packet {</w:t>
+        <w:t>truct sc_packet_objects_info : public packet {</w:t>
       </w:r>
     </w:p>
     <w:p>
@@ -6324,28 +5545,8 @@
           <w:szCs w:val="26"/>
         </w:rPr>
         <w:tab/>
-        <w:t xml:space="preserve">char </w:t>
-      </w:r>
-      <w:proofErr w:type="spellStart"/>
-      <w:proofErr w:type="gramStart"/>
-      <w:r>
-        <w:rPr>
-          <w:color w:val="FF0000"/>
-          <w:sz w:val="26"/>
-          <w:szCs w:val="26"/>
-        </w:rPr>
-        <w:t>playerNum</w:t>
-      </w:r>
-      <w:proofErr w:type="spellEnd"/>
-      <w:r>
-        <w:rPr>
-          <w:color w:val="FF0000"/>
-          <w:sz w:val="26"/>
-          <w:szCs w:val="26"/>
-        </w:rPr>
-        <w:t>;</w:t>
-      </w:r>
-      <w:proofErr w:type="gramEnd"/>
+        <w:t>char playerNum;</w:t>
+      </w:r>
     </w:p>
     <w:p>
       <w:pPr>
@@ -6372,28 +5573,8 @@
           <w:szCs w:val="26"/>
         </w:rPr>
         <w:tab/>
-        <w:t xml:space="preserve">char </w:t>
-      </w:r>
-      <w:proofErr w:type="spellStart"/>
-      <w:proofErr w:type="gramStart"/>
-      <w:r>
-        <w:rPr>
-          <w:color w:val="FF0000"/>
-          <w:sz w:val="26"/>
-          <w:szCs w:val="26"/>
-        </w:rPr>
-        <w:t>bulletNum</w:t>
-      </w:r>
-      <w:proofErr w:type="spellEnd"/>
-      <w:r>
-        <w:rPr>
-          <w:color w:val="FF0000"/>
-          <w:sz w:val="26"/>
-          <w:szCs w:val="26"/>
-        </w:rPr>
-        <w:t>;</w:t>
-      </w:r>
-      <w:proofErr w:type="gramEnd"/>
+        <w:t>char bulletNum;</w:t>
+      </w:r>
     </w:p>
     <w:p>
       <w:pPr>
@@ -6432,21 +5613,12 @@
         </w:rPr>
         <w:t xml:space="preserve">서버는 접속한 클라이언트의 </w:t>
       </w:r>
-      <w:proofErr w:type="spellStart"/>
-      <w:r>
-        <w:rPr>
-          <w:sz w:val="26"/>
-          <w:szCs w:val="26"/>
-        </w:rPr>
-        <w:t>cs_packet_player_status</w:t>
-      </w:r>
-      <w:proofErr w:type="spellEnd"/>
-      <w:r>
-        <w:rPr>
-          <w:sz w:val="26"/>
-          <w:szCs w:val="26"/>
-        </w:rPr>
-        <w:t xml:space="preserve"> </w:t>
+      <w:r>
+        <w:rPr>
+          <w:sz w:val="26"/>
+          <w:szCs w:val="26"/>
+        </w:rPr>
+        <w:t xml:space="preserve">cs_packet_player_status </w:t>
       </w:r>
       <w:r>
         <w:rPr>
@@ -6493,23 +5665,7 @@
           <w:sz w:val="26"/>
           <w:szCs w:val="26"/>
         </w:rPr>
-        <w:t xml:space="preserve"> (</w:t>
-      </w:r>
-      <w:proofErr w:type="spellStart"/>
-      <w:r>
-        <w:rPr>
-          <w:sz w:val="26"/>
-          <w:szCs w:val="26"/>
-        </w:rPr>
-        <w:t>playerNum+bulletNum</w:t>
-      </w:r>
-      <w:proofErr w:type="spellEnd"/>
-      <w:r>
-        <w:rPr>
-          <w:sz w:val="26"/>
-          <w:szCs w:val="26"/>
-        </w:rPr>
-        <w:t>) * Coord</w:t>
+        <w:t xml:space="preserve"> (playerNum+bulletNum) * Coord</w:t>
       </w:r>
       <w:r>
         <w:rPr>
@@ -6534,39 +5690,7 @@
           <w:sz w:val="26"/>
           <w:szCs w:val="26"/>
         </w:rPr>
-        <w:t xml:space="preserve">struct </w:t>
-      </w:r>
-      <w:proofErr w:type="spellStart"/>
-      <w:r>
-        <w:rPr>
-          <w:sz w:val="26"/>
-          <w:szCs w:val="26"/>
-        </w:rPr>
-        <w:t>sc_packet_</w:t>
-      </w:r>
-      <w:proofErr w:type="gramStart"/>
-      <w:r>
-        <w:rPr>
-          <w:sz w:val="26"/>
-          <w:szCs w:val="26"/>
-        </w:rPr>
-        <w:t>rank</w:t>
-      </w:r>
-      <w:proofErr w:type="spellEnd"/>
-      <w:r>
-        <w:rPr>
-          <w:sz w:val="26"/>
-          <w:szCs w:val="26"/>
-        </w:rPr>
-        <w:t xml:space="preserve"> :</w:t>
-      </w:r>
-      <w:proofErr w:type="gramEnd"/>
-      <w:r>
-        <w:rPr>
-          <w:sz w:val="26"/>
-          <w:szCs w:val="26"/>
-        </w:rPr>
-        <w:t xml:space="preserve"> public packet {</w:t>
+        <w:t>struct sc_packet_rank : public packet {</w:t>
       </w:r>
     </w:p>
     <w:p>
@@ -6591,17 +5715,8 @@
           <w:szCs w:val="26"/>
         </w:rPr>
         <w:tab/>
-        <w:t xml:space="preserve">char </w:t>
-      </w:r>
-      <w:proofErr w:type="gramStart"/>
-      <w:r>
-        <w:rPr>
-          <w:sz w:val="26"/>
-          <w:szCs w:val="26"/>
-        </w:rPr>
-        <w:t>rank;</w:t>
-      </w:r>
-      <w:proofErr w:type="gramEnd"/>
+        <w:t>char rank;</w:t>
+      </w:r>
     </w:p>
     <w:p>
       <w:pPr>
@@ -6782,21 +5897,12 @@
         </w:rPr>
         <w:t xml:space="preserve"> </w:t>
       </w:r>
-      <w:proofErr w:type="spellStart"/>
-      <w:r>
-        <w:rPr>
-          <w:sz w:val="26"/>
-          <w:szCs w:val="26"/>
-        </w:rPr>
-        <w:t>TranslatePacket</w:t>
-      </w:r>
-      <w:proofErr w:type="spellEnd"/>
-      <w:r>
-        <w:rPr>
-          <w:sz w:val="26"/>
-          <w:szCs w:val="26"/>
-        </w:rPr>
-        <w:t xml:space="preserve"> 함수를 </w:t>
+      <w:r>
+        <w:rPr>
+          <w:sz w:val="26"/>
+          <w:szCs w:val="26"/>
+        </w:rPr>
+        <w:t xml:space="preserve">TranslatePacket 함수를 </w:t>
       </w:r>
       <w:r>
         <w:rPr>
@@ -6811,23 +5917,7 @@
           <w:sz w:val="26"/>
           <w:szCs w:val="26"/>
         </w:rPr>
-        <w:t xml:space="preserve"> 패킷이 어떤 타입인지 확인한 후, </w:t>
-      </w:r>
-      <w:proofErr w:type="spellStart"/>
-      <w:r>
-        <w:rPr>
-          <w:sz w:val="26"/>
-          <w:szCs w:val="26"/>
-        </w:rPr>
-        <w:t>GetDataFromPacket</w:t>
-      </w:r>
-      <w:proofErr w:type="spellEnd"/>
-      <w:r>
-        <w:rPr>
-          <w:sz w:val="26"/>
-          <w:szCs w:val="26"/>
-        </w:rPr>
-        <w:t xml:space="preserve"> 함수를 통해 패킷 데이터에 따라서 실제 데이터를 </w:t>
+        <w:t xml:space="preserve"> 패킷이 어떤 타입인지 확인한 후, GetDataFromPacket 함수를 통해 패킷 데이터에 따라서 실제 데이터를 </w:t>
       </w:r>
       <w:r>
         <w:rPr>
@@ -6835,23 +5925,7 @@
           <w:szCs w:val="26"/>
         </w:rPr>
         <w:lastRenderedPageBreak/>
-        <w:t xml:space="preserve">받아온 뒤, </w:t>
-      </w:r>
-      <w:proofErr w:type="spellStart"/>
-      <w:r>
-        <w:rPr>
-          <w:sz w:val="26"/>
-          <w:szCs w:val="26"/>
-        </w:rPr>
-        <w:t>ApplyPacketData</w:t>
-      </w:r>
-      <w:proofErr w:type="spellEnd"/>
-      <w:r>
-        <w:rPr>
-          <w:sz w:val="26"/>
-          <w:szCs w:val="26"/>
-        </w:rPr>
-        <w:t xml:space="preserve"> 함수를 통해 데이터를 패킷 타입에 따른 실제 데이터 타입으로 형변환을 시켜 실제 데이터에 적용시킵니다.</w:t>
+        <w:t>받아온 뒤, ApplyPacketData 함수를 통해 데이터를 패킷 타입에 따른 실제 데이터 타입으로 형변환을 시켜 실제 데이터에 적용시킵니다.</w:t>
       </w:r>
     </w:p>
     <w:tbl>
@@ -6882,32 +5956,7 @@
                 <w:sz w:val="26"/>
                 <w:szCs w:val="26"/>
               </w:rPr>
-              <w:t xml:space="preserve">void </w:t>
-            </w:r>
-            <w:proofErr w:type="spellStart"/>
-            <w:proofErr w:type="gramStart"/>
-            <w:r>
-              <w:rPr>
-                <w:sz w:val="26"/>
-                <w:szCs w:val="26"/>
-              </w:rPr>
-              <w:t>InitServer</w:t>
-            </w:r>
-            <w:proofErr w:type="spellEnd"/>
-            <w:r>
-              <w:rPr>
-                <w:sz w:val="26"/>
-                <w:szCs w:val="26"/>
-              </w:rPr>
-              <w:t>(</w:t>
-            </w:r>
-            <w:proofErr w:type="gramEnd"/>
-            <w:r>
-              <w:rPr>
-                <w:sz w:val="26"/>
-                <w:szCs w:val="26"/>
-              </w:rPr>
-              <w:t>)</w:t>
+              <w:t>void InitServer()</w:t>
             </w:r>
           </w:p>
         </w:tc>
@@ -6960,40 +6009,14 @@
                 <w:sz w:val="26"/>
                 <w:szCs w:val="26"/>
               </w:rPr>
-              <w:t xml:space="preserve">char </w:t>
-            </w:r>
-            <w:proofErr w:type="spellStart"/>
-            <w:proofErr w:type="gramStart"/>
-            <w:r>
-              <w:rPr>
-                <w:sz w:val="26"/>
-                <w:szCs w:val="26"/>
-              </w:rPr>
-              <w:t>TranslatePacket</w:t>
-            </w:r>
-            <w:proofErr w:type="spellEnd"/>
-            <w:r>
-              <w:rPr>
-                <w:sz w:val="26"/>
-                <w:szCs w:val="26"/>
-              </w:rPr>
-              <w:t>(</w:t>
-            </w:r>
-            <w:proofErr w:type="gramEnd"/>
-            <w:r>
-              <w:rPr>
-                <w:sz w:val="26"/>
-                <w:szCs w:val="26"/>
-              </w:rPr>
-              <w:t xml:space="preserve">char* </w:t>
-            </w:r>
-            <w:proofErr w:type="spellStart"/>
-            <w:r>
-              <w:rPr>
-                <w:sz w:val="26"/>
-                <w:szCs w:val="26"/>
-              </w:rPr>
-              <w:t>packet</w:t>
+              <w:t>char</w:t>
+            </w:r>
+            <w:r>
+              <w:rPr>
+                <w:sz w:val="26"/>
+                <w:szCs w:val="26"/>
+              </w:rPr>
+              <w:t xml:space="preserve"> TranslatePacket(char* packet</w:t>
             </w:r>
             <w:r>
               <w:rPr>
@@ -7008,15 +6031,7 @@
                 <w:sz w:val="26"/>
                 <w:szCs w:val="26"/>
               </w:rPr>
-              <w:t>uf</w:t>
-            </w:r>
-            <w:proofErr w:type="spellEnd"/>
-            <w:r>
-              <w:rPr>
-                <w:sz w:val="26"/>
-                <w:szCs w:val="26"/>
-              </w:rPr>
-              <w:t>)</w:t>
+              <w:t>uf)</w:t>
             </w:r>
           </w:p>
         </w:tc>
@@ -7071,71 +6086,7 @@
                 <w:szCs w:val="26"/>
                 <w:shd w:val="clear" w:color="auto" w:fill="BFBFBF" w:themeFill="background1" w:themeFillShade="BF"/>
               </w:rPr>
-              <w:t xml:space="preserve">void </w:t>
-            </w:r>
-            <w:proofErr w:type="spellStart"/>
-            <w:proofErr w:type="gramStart"/>
-            <w:r>
-              <w:rPr>
-                <w:sz w:val="26"/>
-                <w:szCs w:val="26"/>
-                <w:shd w:val="clear" w:color="auto" w:fill="BFBFBF" w:themeFill="background1" w:themeFillShade="BF"/>
-              </w:rPr>
-              <w:t>GetDataFromPacket</w:t>
-            </w:r>
-            <w:proofErr w:type="spellEnd"/>
-            <w:r>
-              <w:rPr>
-                <w:sz w:val="26"/>
-                <w:szCs w:val="26"/>
-                <w:shd w:val="clear" w:color="auto" w:fill="BFBFBF" w:themeFill="background1" w:themeFillShade="BF"/>
-              </w:rPr>
-              <w:t>(</w:t>
-            </w:r>
-            <w:proofErr w:type="gramEnd"/>
-            <w:r>
-              <w:rPr>
-                <w:sz w:val="26"/>
-                <w:szCs w:val="26"/>
-                <w:shd w:val="clear" w:color="auto" w:fill="BFBFBF" w:themeFill="background1" w:themeFillShade="BF"/>
-              </w:rPr>
-              <w:t xml:space="preserve">char* </w:t>
-            </w:r>
-            <w:proofErr w:type="spellStart"/>
-            <w:r>
-              <w:rPr>
-                <w:sz w:val="26"/>
-                <w:szCs w:val="26"/>
-                <w:shd w:val="clear" w:color="auto" w:fill="BFBFBF" w:themeFill="background1" w:themeFillShade="BF"/>
-              </w:rPr>
-              <w:t>dataBuf</w:t>
-            </w:r>
-            <w:proofErr w:type="spellEnd"/>
-            <w:r>
-              <w:rPr>
-                <w:sz w:val="26"/>
-                <w:szCs w:val="26"/>
-                <w:shd w:val="clear" w:color="auto" w:fill="BFBFBF" w:themeFill="background1" w:themeFillShade="BF"/>
-              </w:rPr>
-              <w:t xml:space="preserve">, char </w:t>
-            </w:r>
-            <w:proofErr w:type="spellStart"/>
-            <w:r>
-              <w:rPr>
-                <w:sz w:val="26"/>
-                <w:szCs w:val="26"/>
-                <w:shd w:val="clear" w:color="auto" w:fill="BFBFBF" w:themeFill="background1" w:themeFillShade="BF"/>
-              </w:rPr>
-              <w:t>packetType</w:t>
-            </w:r>
-            <w:proofErr w:type="spellEnd"/>
-            <w:r>
-              <w:rPr>
-                <w:sz w:val="26"/>
-                <w:szCs w:val="26"/>
-                <w:shd w:val="clear" w:color="auto" w:fill="BFBFBF" w:themeFill="background1" w:themeFillShade="BF"/>
-              </w:rPr>
-              <w:t>)</w:t>
+              <w:t>void GetDataFromPacket(char* dataBuf, char packetType)</w:t>
             </w:r>
           </w:p>
         </w:tc>
@@ -7165,23 +6116,7 @@
                 <w:sz w:val="26"/>
                 <w:szCs w:val="26"/>
               </w:rPr>
-              <w:t xml:space="preserve"> 데이터를 받아오기 위한 함수입니다. 이 단계에서는 패킷 데이터를 </w:t>
-            </w:r>
-            <w:proofErr w:type="spellStart"/>
-            <w:r>
-              <w:rPr>
-                <w:sz w:val="26"/>
-                <w:szCs w:val="26"/>
-              </w:rPr>
-              <w:t>받아오기만</w:t>
-            </w:r>
-            <w:proofErr w:type="spellEnd"/>
-            <w:r>
-              <w:rPr>
-                <w:sz w:val="26"/>
-                <w:szCs w:val="26"/>
-              </w:rPr>
-              <w:t xml:space="preserve"> 합니다.</w:t>
+              <w:t xml:space="preserve"> 데이터를 받아오기 위한 함수입니다. 이 단계에서는 패킷 데이터를 받아오기만 합니다.</w:t>
             </w:r>
           </w:p>
         </w:tc>
@@ -7206,71 +6141,7 @@
                 <w:szCs w:val="26"/>
                 <w:shd w:val="clear" w:color="auto" w:fill="BFBFBF" w:themeFill="background1" w:themeFillShade="BF"/>
               </w:rPr>
-              <w:t xml:space="preserve">void </w:t>
-            </w:r>
-            <w:proofErr w:type="spellStart"/>
-            <w:proofErr w:type="gramStart"/>
-            <w:r>
-              <w:rPr>
-                <w:sz w:val="26"/>
-                <w:szCs w:val="26"/>
-                <w:shd w:val="clear" w:color="auto" w:fill="BFBFBF" w:themeFill="background1" w:themeFillShade="BF"/>
-              </w:rPr>
-              <w:t>ApplyPacketData</w:t>
-            </w:r>
-            <w:proofErr w:type="spellEnd"/>
-            <w:r>
-              <w:rPr>
-                <w:sz w:val="26"/>
-                <w:szCs w:val="26"/>
-                <w:shd w:val="clear" w:color="auto" w:fill="BFBFBF" w:themeFill="background1" w:themeFillShade="BF"/>
-              </w:rPr>
-              <w:t>(</w:t>
-            </w:r>
-            <w:proofErr w:type="gramEnd"/>
-            <w:r>
-              <w:rPr>
-                <w:sz w:val="26"/>
-                <w:szCs w:val="26"/>
-                <w:shd w:val="clear" w:color="auto" w:fill="BFBFBF" w:themeFill="background1" w:themeFillShade="BF"/>
-              </w:rPr>
-              <w:t xml:space="preserve">char* </w:t>
-            </w:r>
-            <w:proofErr w:type="spellStart"/>
-            <w:r>
-              <w:rPr>
-                <w:sz w:val="26"/>
-                <w:szCs w:val="26"/>
-                <w:shd w:val="clear" w:color="auto" w:fill="BFBFBF" w:themeFill="background1" w:themeFillShade="BF"/>
-              </w:rPr>
-              <w:t>dataBuf</w:t>
-            </w:r>
-            <w:proofErr w:type="spellEnd"/>
-            <w:r>
-              <w:rPr>
-                <w:sz w:val="26"/>
-                <w:szCs w:val="26"/>
-                <w:shd w:val="clear" w:color="auto" w:fill="BFBFBF" w:themeFill="background1" w:themeFillShade="BF"/>
-              </w:rPr>
-              <w:t xml:space="preserve">, char </w:t>
-            </w:r>
-            <w:proofErr w:type="spellStart"/>
-            <w:r>
-              <w:rPr>
-                <w:sz w:val="26"/>
-                <w:szCs w:val="26"/>
-                <w:shd w:val="clear" w:color="auto" w:fill="BFBFBF" w:themeFill="background1" w:themeFillShade="BF"/>
-              </w:rPr>
-              <w:t>packetType</w:t>
-            </w:r>
-            <w:proofErr w:type="spellEnd"/>
-            <w:r>
-              <w:rPr>
-                <w:sz w:val="26"/>
-                <w:szCs w:val="26"/>
-                <w:shd w:val="clear" w:color="auto" w:fill="BFBFBF" w:themeFill="background1" w:themeFillShade="BF"/>
-              </w:rPr>
-              <w:t>)</w:t>
+              <w:t>void ApplyPacketData(char* dataBuf, char packetType)</w:t>
             </w:r>
           </w:p>
         </w:tc>
@@ -7348,88 +6219,24 @@
                 <w:szCs w:val="26"/>
                 <w:shd w:val="clear" w:color="auto" w:fill="BFBFBF" w:themeFill="background1" w:themeFillShade="BF"/>
               </w:rPr>
-              <w:t xml:space="preserve">void </w:t>
-            </w:r>
-            <w:proofErr w:type="spellStart"/>
-            <w:proofErr w:type="gramStart"/>
-            <w:r>
-              <w:rPr>
+              <w:t>void MakePacket(char* data</w:t>
+            </w:r>
+            <w:r>
+              <w:rPr>
+                <w:rFonts w:hint="eastAsia"/>
                 <w:sz w:val="26"/>
                 <w:szCs w:val="26"/>
                 <w:shd w:val="clear" w:color="auto" w:fill="BFBFBF" w:themeFill="background1" w:themeFillShade="BF"/>
               </w:rPr>
-              <w:t>MakePacket</w:t>
-            </w:r>
-            <w:proofErr w:type="spellEnd"/>
+              <w:t>B</w:t>
+            </w:r>
             <w:r>
               <w:rPr>
                 <w:sz w:val="26"/>
                 <w:szCs w:val="26"/>
                 <w:shd w:val="clear" w:color="auto" w:fill="BFBFBF" w:themeFill="background1" w:themeFillShade="BF"/>
               </w:rPr>
-              <w:t>(</w:t>
-            </w:r>
-            <w:proofErr w:type="gramEnd"/>
-            <w:r>
-              <w:rPr>
-                <w:sz w:val="26"/>
-                <w:szCs w:val="26"/>
-                <w:shd w:val="clear" w:color="auto" w:fill="BFBFBF" w:themeFill="background1" w:themeFillShade="BF"/>
-              </w:rPr>
-              <w:t xml:space="preserve">char* </w:t>
-            </w:r>
-            <w:proofErr w:type="spellStart"/>
-            <w:r>
-              <w:rPr>
-                <w:sz w:val="26"/>
-                <w:szCs w:val="26"/>
-                <w:shd w:val="clear" w:color="auto" w:fill="BFBFBF" w:themeFill="background1" w:themeFillShade="BF"/>
-              </w:rPr>
-              <w:t>data</w:t>
-            </w:r>
-            <w:r>
-              <w:rPr>
-                <w:rFonts w:hint="eastAsia"/>
-                <w:sz w:val="26"/>
-                <w:szCs w:val="26"/>
-                <w:shd w:val="clear" w:color="auto" w:fill="BFBFBF" w:themeFill="background1" w:themeFillShade="BF"/>
-              </w:rPr>
-              <w:t>B</w:t>
-            </w:r>
-            <w:r>
-              <w:rPr>
-                <w:sz w:val="26"/>
-                <w:szCs w:val="26"/>
-                <w:shd w:val="clear" w:color="auto" w:fill="BFBFBF" w:themeFill="background1" w:themeFillShade="BF"/>
-              </w:rPr>
-              <w:t>uf</w:t>
-            </w:r>
-            <w:proofErr w:type="spellEnd"/>
-            <w:r>
-              <w:rPr>
-                <w:sz w:val="26"/>
-                <w:szCs w:val="26"/>
-                <w:shd w:val="clear" w:color="auto" w:fill="BFBFBF" w:themeFill="background1" w:themeFillShade="BF"/>
-              </w:rPr>
-              <w:t xml:space="preserve">, char </w:t>
-            </w:r>
-            <w:proofErr w:type="spellStart"/>
-            <w:r>
-              <w:rPr>
-                <w:sz w:val="26"/>
-                <w:szCs w:val="26"/>
-                <w:shd w:val="clear" w:color="auto" w:fill="BFBFBF" w:themeFill="background1" w:themeFillShade="BF"/>
-              </w:rPr>
-              <w:t>packetType</w:t>
-            </w:r>
-            <w:proofErr w:type="spellEnd"/>
-            <w:r>
-              <w:rPr>
-                <w:sz w:val="26"/>
-                <w:szCs w:val="26"/>
-                <w:shd w:val="clear" w:color="auto" w:fill="BFBFBF" w:themeFill="background1" w:themeFillShade="BF"/>
-              </w:rPr>
-              <w:t>)</w:t>
+              <w:t>uf, char packetType)</w:t>
             </w:r>
           </w:p>
         </w:tc>
@@ -7469,21 +6276,12 @@
               </w:rPr>
               <w:t xml:space="preserve"> </w:t>
             </w:r>
-            <w:proofErr w:type="spellStart"/>
-            <w:r>
-              <w:rPr>
-                <w:sz w:val="26"/>
-                <w:szCs w:val="26"/>
-              </w:rPr>
-              <w:t>data_buf</w:t>
-            </w:r>
-            <w:proofErr w:type="spellEnd"/>
-            <w:r>
-              <w:rPr>
-                <w:sz w:val="26"/>
-                <w:szCs w:val="26"/>
-              </w:rPr>
-              <w:t>에 데이터가 저장됩니다.</w:t>
+            <w:r>
+              <w:rPr>
+                <w:sz w:val="26"/>
+                <w:szCs w:val="26"/>
+              </w:rPr>
+              <w:t>data_buf에 데이터가 저장됩니다.</w:t>
             </w:r>
           </w:p>
         </w:tc>
@@ -7506,16 +6304,7 @@
                 <w:sz w:val="26"/>
                 <w:szCs w:val="26"/>
               </w:rPr>
-              <w:t xml:space="preserve">void </w:t>
-            </w:r>
-            <w:proofErr w:type="spellStart"/>
-            <w:proofErr w:type="gramStart"/>
-            <w:r>
-              <w:rPr>
-                <w:sz w:val="26"/>
-                <w:szCs w:val="26"/>
-              </w:rPr>
-              <w:t>CollisionCheckB</w:t>
+              <w:t>void CollisionCheckB</w:t>
             </w:r>
             <w:r>
               <w:rPr>
@@ -7523,25 +6312,7 @@
                 <w:szCs w:val="26"/>
                 <w:shd w:val="clear" w:color="auto" w:fill="BFBFBF" w:themeFill="background1" w:themeFillShade="BF"/>
               </w:rPr>
-              <w:t>ulletAndWall</w:t>
-            </w:r>
-            <w:proofErr w:type="spellEnd"/>
-            <w:r>
-              <w:rPr>
-                <w:sz w:val="26"/>
-                <w:szCs w:val="26"/>
-                <w:shd w:val="clear" w:color="auto" w:fill="BFBFBF" w:themeFill="background1" w:themeFillShade="BF"/>
-              </w:rPr>
-              <w:t>(</w:t>
-            </w:r>
-            <w:proofErr w:type="gramEnd"/>
-            <w:r>
-              <w:rPr>
-                <w:sz w:val="26"/>
-                <w:szCs w:val="26"/>
-                <w:shd w:val="clear" w:color="auto" w:fill="BFBFBF" w:themeFill="background1" w:themeFillShade="BF"/>
-              </w:rPr>
-              <w:t>)</w:t>
+              <w:t>ulletAndWall()</w:t>
             </w:r>
           </w:p>
         </w:tc>
@@ -7594,32 +6365,7 @@
                 <w:sz w:val="26"/>
                 <w:szCs w:val="26"/>
               </w:rPr>
-              <w:t xml:space="preserve">void </w:t>
-            </w:r>
-            <w:proofErr w:type="spellStart"/>
-            <w:proofErr w:type="gramStart"/>
-            <w:r>
-              <w:rPr>
-                <w:sz w:val="26"/>
-                <w:szCs w:val="26"/>
-              </w:rPr>
-              <w:t>CollisionCheckPlayerAndBullet</w:t>
-            </w:r>
-            <w:proofErr w:type="spellEnd"/>
-            <w:r>
-              <w:rPr>
-                <w:sz w:val="26"/>
-                <w:szCs w:val="26"/>
-              </w:rPr>
-              <w:t>(</w:t>
-            </w:r>
-            <w:proofErr w:type="gramEnd"/>
-            <w:r>
-              <w:rPr>
-                <w:sz w:val="26"/>
-                <w:szCs w:val="26"/>
-              </w:rPr>
-              <w:t>)</w:t>
+              <w:t>void CollisionCheckPlayerAndBullet()</w:t>
             </w:r>
           </w:p>
         </w:tc>
@@ -7675,32 +6421,7 @@
                 <w:sz w:val="26"/>
                 <w:szCs w:val="26"/>
               </w:rPr>
-              <w:t xml:space="preserve">void </w:t>
-            </w:r>
-            <w:proofErr w:type="spellStart"/>
-            <w:proofErr w:type="gramStart"/>
-            <w:r>
-              <w:rPr>
-                <w:sz w:val="26"/>
-                <w:szCs w:val="26"/>
-              </w:rPr>
-              <w:t>CollisionCheckAbility</w:t>
-            </w:r>
-            <w:proofErr w:type="spellEnd"/>
-            <w:r>
-              <w:rPr>
-                <w:sz w:val="26"/>
-                <w:szCs w:val="26"/>
-              </w:rPr>
-              <w:t>(</w:t>
-            </w:r>
-            <w:proofErr w:type="gramEnd"/>
-            <w:r>
-              <w:rPr>
-                <w:sz w:val="26"/>
-                <w:szCs w:val="26"/>
-              </w:rPr>
-              <w:t>)</w:t>
+              <w:t>void CollisionCheckAbility()</w:t>
             </w:r>
           </w:p>
         </w:tc>
@@ -7756,55 +6477,7 @@
                 <w:sz w:val="26"/>
                 <w:szCs w:val="26"/>
               </w:rPr>
-              <w:t xml:space="preserve">DWORD WINAPI </w:t>
-            </w:r>
-            <w:proofErr w:type="spellStart"/>
-            <w:r>
-              <w:rPr>
-                <w:sz w:val="26"/>
-                <w:szCs w:val="26"/>
-              </w:rPr>
-              <w:t>Client_</w:t>
-            </w:r>
-            <w:proofErr w:type="gramStart"/>
-            <w:r>
-              <w:rPr>
-                <w:sz w:val="26"/>
-                <w:szCs w:val="26"/>
-              </w:rPr>
-              <w:t>Thread</w:t>
-            </w:r>
-            <w:proofErr w:type="spellEnd"/>
-            <w:r>
-              <w:rPr>
-                <w:sz w:val="26"/>
-                <w:szCs w:val="26"/>
-              </w:rPr>
-              <w:t>(</w:t>
-            </w:r>
-            <w:proofErr w:type="gramEnd"/>
-            <w:r>
-              <w:rPr>
-                <w:sz w:val="26"/>
-                <w:szCs w:val="26"/>
-              </w:rPr>
-              <w:t xml:space="preserve">LPVOID </w:t>
-            </w:r>
-            <w:proofErr w:type="spellStart"/>
-            <w:r>
-              <w:rPr>
-                <w:sz w:val="26"/>
-                <w:szCs w:val="26"/>
-              </w:rPr>
-              <w:t>arg</w:t>
-            </w:r>
-            <w:proofErr w:type="spellEnd"/>
-            <w:r>
-              <w:rPr>
-                <w:sz w:val="26"/>
-                <w:szCs w:val="26"/>
-              </w:rPr>
-              <w:t>)</w:t>
+              <w:t>DWORD WINAPI Client_Thread(LPVOID arg)</w:t>
             </w:r>
           </w:p>
         </w:tc>
@@ -7989,55 +6662,7 @@
                 <w:szCs w:val="26"/>
               </w:rPr>
               <w:lastRenderedPageBreak/>
-              <w:t xml:space="preserve">DWORD WINAPI </w:t>
-            </w:r>
-            <w:proofErr w:type="spellStart"/>
-            <w:r>
-              <w:rPr>
-                <w:sz w:val="26"/>
-                <w:szCs w:val="26"/>
-              </w:rPr>
-              <w:t>Collision_</w:t>
-            </w:r>
-            <w:proofErr w:type="gramStart"/>
-            <w:r>
-              <w:rPr>
-                <w:sz w:val="26"/>
-                <w:szCs w:val="26"/>
-              </w:rPr>
-              <w:t>Thread</w:t>
-            </w:r>
-            <w:proofErr w:type="spellEnd"/>
-            <w:r>
-              <w:rPr>
-                <w:sz w:val="26"/>
-                <w:szCs w:val="26"/>
-              </w:rPr>
-              <w:t>(</w:t>
-            </w:r>
-            <w:proofErr w:type="gramEnd"/>
-            <w:r>
-              <w:rPr>
-                <w:sz w:val="26"/>
-                <w:szCs w:val="26"/>
-              </w:rPr>
-              <w:t xml:space="preserve">LPVOID </w:t>
-            </w:r>
-            <w:proofErr w:type="spellStart"/>
-            <w:r>
-              <w:rPr>
-                <w:sz w:val="26"/>
-                <w:szCs w:val="26"/>
-              </w:rPr>
-              <w:t>arg</w:t>
-            </w:r>
-            <w:proofErr w:type="spellEnd"/>
-            <w:r>
-              <w:rPr>
-                <w:sz w:val="26"/>
-                <w:szCs w:val="26"/>
-              </w:rPr>
-              <w:t>)</w:t>
+              <w:t>DWORD WINAPI Collision_Thread(LPVOID arg)</w:t>
             </w:r>
           </w:p>
         </w:tc>
@@ -8192,32 +6817,7 @@
                 <w:sz w:val="26"/>
                 <w:szCs w:val="26"/>
               </w:rPr>
-              <w:t xml:space="preserve">void </w:t>
-            </w:r>
-            <w:proofErr w:type="spellStart"/>
-            <w:proofErr w:type="gramStart"/>
-            <w:r>
-              <w:rPr>
-                <w:sz w:val="26"/>
-                <w:szCs w:val="26"/>
-              </w:rPr>
-              <w:t>InitClient</w:t>
-            </w:r>
-            <w:proofErr w:type="spellEnd"/>
-            <w:r>
-              <w:rPr>
-                <w:sz w:val="26"/>
-                <w:szCs w:val="26"/>
-              </w:rPr>
-              <w:t>(</w:t>
-            </w:r>
-            <w:proofErr w:type="gramEnd"/>
-            <w:r>
-              <w:rPr>
-                <w:sz w:val="26"/>
-                <w:szCs w:val="26"/>
-              </w:rPr>
-              <w:t>)</w:t>
+              <w:t>void InitClient()</w:t>
             </w:r>
           </w:p>
         </w:tc>
@@ -8272,40 +6872,7 @@
                 <w:sz w:val="26"/>
                 <w:szCs w:val="26"/>
               </w:rPr>
-              <w:t xml:space="preserve">char </w:t>
-            </w:r>
-            <w:proofErr w:type="spellStart"/>
-            <w:proofErr w:type="gramStart"/>
-            <w:r>
-              <w:rPr>
-                <w:sz w:val="26"/>
-                <w:szCs w:val="26"/>
-              </w:rPr>
-              <w:t>TranslatePacket</w:t>
-            </w:r>
-            <w:proofErr w:type="spellEnd"/>
-            <w:r>
-              <w:rPr>
-                <w:sz w:val="26"/>
-                <w:szCs w:val="26"/>
-              </w:rPr>
-              <w:t>(</w:t>
-            </w:r>
-            <w:proofErr w:type="gramEnd"/>
-            <w:r>
-              <w:rPr>
-                <w:sz w:val="26"/>
-                <w:szCs w:val="26"/>
-              </w:rPr>
-              <w:t xml:space="preserve">char* </w:t>
-            </w:r>
-            <w:proofErr w:type="spellStart"/>
-            <w:r>
-              <w:rPr>
-                <w:sz w:val="26"/>
-                <w:szCs w:val="26"/>
-              </w:rPr>
-              <w:t>packet</w:t>
+              <w:t>char TranslatePacket(char* packet</w:t>
             </w:r>
             <w:r>
               <w:rPr>
@@ -8320,15 +6887,7 @@
                 <w:sz w:val="26"/>
                 <w:szCs w:val="26"/>
               </w:rPr>
-              <w:t>uf</w:t>
-            </w:r>
-            <w:proofErr w:type="spellEnd"/>
-            <w:r>
-              <w:rPr>
-                <w:sz w:val="26"/>
-                <w:szCs w:val="26"/>
-              </w:rPr>
-              <w:t>)</w:t>
+              <w:t>uf)</w:t>
             </w:r>
           </w:p>
         </w:tc>
@@ -8381,40 +6940,7 @@
                 <w:sz w:val="26"/>
                 <w:szCs w:val="26"/>
               </w:rPr>
-              <w:t xml:space="preserve">void </w:t>
-            </w:r>
-            <w:proofErr w:type="spellStart"/>
-            <w:proofErr w:type="gramStart"/>
-            <w:r>
-              <w:rPr>
-                <w:sz w:val="26"/>
-                <w:szCs w:val="26"/>
-              </w:rPr>
-              <w:t>GetDataFromPacket</w:t>
-            </w:r>
-            <w:proofErr w:type="spellEnd"/>
-            <w:r>
-              <w:rPr>
-                <w:sz w:val="26"/>
-                <w:szCs w:val="26"/>
-              </w:rPr>
-              <w:t>(</w:t>
-            </w:r>
-            <w:proofErr w:type="gramEnd"/>
-            <w:r>
-              <w:rPr>
-                <w:sz w:val="26"/>
-                <w:szCs w:val="26"/>
-              </w:rPr>
-              <w:t xml:space="preserve">char* </w:t>
-            </w:r>
-            <w:proofErr w:type="spellStart"/>
-            <w:r>
-              <w:rPr>
-                <w:sz w:val="26"/>
-                <w:szCs w:val="26"/>
-              </w:rPr>
-              <w:t>data</w:t>
+              <w:t>void GetDataFromPacket(char* data</w:t>
             </w:r>
             <w:r>
               <w:rPr>
@@ -8428,23 +6954,7 @@
                 <w:sz w:val="26"/>
                 <w:szCs w:val="26"/>
               </w:rPr>
-              <w:t>uf</w:t>
-            </w:r>
-            <w:proofErr w:type="spellEnd"/>
-            <w:r>
-              <w:rPr>
-                <w:sz w:val="26"/>
-                <w:szCs w:val="26"/>
-              </w:rPr>
-              <w:t xml:space="preserve">, char </w:t>
-            </w:r>
-            <w:proofErr w:type="spellStart"/>
-            <w:r>
-              <w:rPr>
-                <w:sz w:val="26"/>
-                <w:szCs w:val="26"/>
-              </w:rPr>
-              <w:t>packet</w:t>
+              <w:t>uf, char packet</w:t>
             </w:r>
             <w:r>
               <w:rPr>
@@ -8458,15 +6968,7 @@
                 <w:sz w:val="26"/>
                 <w:szCs w:val="26"/>
               </w:rPr>
-              <w:t>ype</w:t>
-            </w:r>
-            <w:proofErr w:type="spellEnd"/>
-            <w:r>
-              <w:rPr>
-                <w:sz w:val="26"/>
-                <w:szCs w:val="26"/>
-              </w:rPr>
-              <w:t>)</w:t>
+              <w:t>ype)</w:t>
             </w:r>
           </w:p>
         </w:tc>
@@ -8496,23 +6998,7 @@
                 <w:sz w:val="26"/>
                 <w:szCs w:val="26"/>
               </w:rPr>
-              <w:t xml:space="preserve"> 데이터를 받아오기 위한 함수입니다. 이 단계에서는 패킷 데이터를 </w:t>
-            </w:r>
-            <w:proofErr w:type="spellStart"/>
-            <w:r>
-              <w:rPr>
-                <w:sz w:val="26"/>
-                <w:szCs w:val="26"/>
-              </w:rPr>
-              <w:t>받아오기만</w:t>
-            </w:r>
-            <w:proofErr w:type="spellEnd"/>
-            <w:r>
-              <w:rPr>
-                <w:sz w:val="26"/>
-                <w:szCs w:val="26"/>
-              </w:rPr>
-              <w:t xml:space="preserve"> 합니다.</w:t>
+              <w:t xml:space="preserve"> 데이터를 받아오기 위한 함수입니다. 이 단계에서는 패킷 데이터를 받아오기만 합니다.</w:t>
             </w:r>
           </w:p>
         </w:tc>
@@ -8535,40 +7021,7 @@
                 <w:sz w:val="26"/>
                 <w:szCs w:val="26"/>
               </w:rPr>
-              <w:t xml:space="preserve">void </w:t>
-            </w:r>
-            <w:proofErr w:type="spellStart"/>
-            <w:proofErr w:type="gramStart"/>
-            <w:r>
-              <w:rPr>
-                <w:sz w:val="26"/>
-                <w:szCs w:val="26"/>
-              </w:rPr>
-              <w:t>ApplyPacketData</w:t>
-            </w:r>
-            <w:proofErr w:type="spellEnd"/>
-            <w:r>
-              <w:rPr>
-                <w:sz w:val="26"/>
-                <w:szCs w:val="26"/>
-              </w:rPr>
-              <w:t>(</w:t>
-            </w:r>
-            <w:proofErr w:type="gramEnd"/>
-            <w:r>
-              <w:rPr>
-                <w:sz w:val="26"/>
-                <w:szCs w:val="26"/>
-              </w:rPr>
-              <w:t xml:space="preserve">char* </w:t>
-            </w:r>
-            <w:proofErr w:type="spellStart"/>
-            <w:r>
-              <w:rPr>
-                <w:sz w:val="26"/>
-                <w:szCs w:val="26"/>
-              </w:rPr>
-              <w:t>data</w:t>
+              <w:t>void ApplyPacketData(char* data</w:t>
             </w:r>
             <w:r>
               <w:rPr>
@@ -8582,23 +7035,7 @@
                 <w:sz w:val="26"/>
                 <w:szCs w:val="26"/>
               </w:rPr>
-              <w:t>uf</w:t>
-            </w:r>
-            <w:proofErr w:type="spellEnd"/>
-            <w:r>
-              <w:rPr>
-                <w:sz w:val="26"/>
-                <w:szCs w:val="26"/>
-              </w:rPr>
-              <w:t xml:space="preserve">, char </w:t>
-            </w:r>
-            <w:proofErr w:type="spellStart"/>
-            <w:r>
-              <w:rPr>
-                <w:sz w:val="26"/>
-                <w:szCs w:val="26"/>
-              </w:rPr>
-              <w:t>packet</w:t>
+              <w:t>uf, char packet</w:t>
             </w:r>
             <w:r>
               <w:rPr>
@@ -8612,15 +7049,7 @@
                 <w:sz w:val="26"/>
                 <w:szCs w:val="26"/>
               </w:rPr>
-              <w:t>ype</w:t>
-            </w:r>
-            <w:proofErr w:type="spellEnd"/>
-            <w:r>
-              <w:rPr>
-                <w:sz w:val="26"/>
-                <w:szCs w:val="26"/>
-              </w:rPr>
-              <w:t>)</w:t>
+              <w:t>ype)</w:t>
             </w:r>
           </w:p>
         </w:tc>
@@ -8673,40 +7102,7 @@
                 <w:sz w:val="26"/>
                 <w:szCs w:val="26"/>
               </w:rPr>
-              <w:t xml:space="preserve">void </w:t>
-            </w:r>
-            <w:proofErr w:type="spellStart"/>
-            <w:proofErr w:type="gramStart"/>
-            <w:r>
-              <w:rPr>
-                <w:sz w:val="26"/>
-                <w:szCs w:val="26"/>
-              </w:rPr>
-              <w:t>MakePacket</w:t>
-            </w:r>
-            <w:proofErr w:type="spellEnd"/>
-            <w:r>
-              <w:rPr>
-                <w:sz w:val="26"/>
-                <w:szCs w:val="26"/>
-              </w:rPr>
-              <w:t>(</w:t>
-            </w:r>
-            <w:proofErr w:type="gramEnd"/>
-            <w:r>
-              <w:rPr>
-                <w:sz w:val="26"/>
-                <w:szCs w:val="26"/>
-              </w:rPr>
-              <w:t xml:space="preserve">char* </w:t>
-            </w:r>
-            <w:proofErr w:type="spellStart"/>
-            <w:r>
-              <w:rPr>
-                <w:sz w:val="26"/>
-                <w:szCs w:val="26"/>
-              </w:rPr>
-              <w:t>data</w:t>
+              <w:t>void MakePacket(char* data</w:t>
             </w:r>
             <w:r>
               <w:rPr>
@@ -8720,23 +7116,7 @@
                 <w:sz w:val="26"/>
                 <w:szCs w:val="26"/>
               </w:rPr>
-              <w:t>uf</w:t>
-            </w:r>
-            <w:proofErr w:type="spellEnd"/>
-            <w:r>
-              <w:rPr>
-                <w:sz w:val="26"/>
-                <w:szCs w:val="26"/>
-              </w:rPr>
-              <w:t xml:space="preserve">, char </w:t>
-            </w:r>
-            <w:proofErr w:type="spellStart"/>
-            <w:r>
-              <w:rPr>
-                <w:sz w:val="26"/>
-                <w:szCs w:val="26"/>
-              </w:rPr>
-              <w:t>packet</w:t>
+              <w:t>uf, char packet</w:t>
             </w:r>
             <w:r>
               <w:rPr>
@@ -8750,15 +7130,7 @@
                 <w:sz w:val="26"/>
                 <w:szCs w:val="26"/>
               </w:rPr>
-              <w:t>ype</w:t>
-            </w:r>
-            <w:proofErr w:type="spellEnd"/>
-            <w:r>
-              <w:rPr>
-                <w:sz w:val="26"/>
-                <w:szCs w:val="26"/>
-              </w:rPr>
-              <w:t>)</w:t>
+              <w:t>ype)</w:t>
             </w:r>
           </w:p>
         </w:tc>
@@ -8797,7 +7169,6 @@
               </w:rPr>
               <w:t xml:space="preserve"> </w:t>
             </w:r>
-            <w:proofErr w:type="spellStart"/>
             <w:r>
               <w:rPr>
                 <w:sz w:val="26"/>
@@ -8817,15 +7188,7 @@
                 <w:sz w:val="26"/>
                 <w:szCs w:val="26"/>
               </w:rPr>
-              <w:t>uf</w:t>
-            </w:r>
-            <w:proofErr w:type="spellEnd"/>
-            <w:r>
-              <w:rPr>
-                <w:sz w:val="26"/>
-                <w:szCs w:val="26"/>
-              </w:rPr>
-              <w:t>에 데이터가 저장됩니다.</w:t>
+              <w:t>uf에 데이터가 저장됩니다.</w:t>
             </w:r>
           </w:p>
         </w:tc>
@@ -8938,7 +7301,6 @@
                 <w:szCs w:val="26"/>
               </w:rPr>
             </w:pPr>
-            <w:proofErr w:type="spellStart"/>
             <w:r>
               <w:rPr>
                 <w:rFonts w:hint="eastAsia"/>
@@ -8947,7 +7309,6 @@
               </w:rPr>
               <w:t>김혁동</w:t>
             </w:r>
-            <w:proofErr w:type="spellEnd"/>
           </w:p>
         </w:tc>
       </w:tr>
@@ -8985,32 +7346,7 @@
                 <w:sz w:val="26"/>
                 <w:szCs w:val="26"/>
               </w:rPr>
-              <w:t xml:space="preserve">void </w:t>
-            </w:r>
-            <w:proofErr w:type="spellStart"/>
-            <w:proofErr w:type="gramStart"/>
-            <w:r>
-              <w:rPr>
-                <w:sz w:val="26"/>
-                <w:szCs w:val="26"/>
-              </w:rPr>
-              <w:t>InitServer</w:t>
-            </w:r>
-            <w:proofErr w:type="spellEnd"/>
-            <w:r>
-              <w:rPr>
-                <w:sz w:val="26"/>
-                <w:szCs w:val="26"/>
-              </w:rPr>
-              <w:t>(</w:t>
-            </w:r>
-            <w:proofErr w:type="gramEnd"/>
-            <w:r>
-              <w:rPr>
-                <w:sz w:val="26"/>
-                <w:szCs w:val="26"/>
-              </w:rPr>
-              <w:t>)</w:t>
+              <w:t>void InitServer()</w:t>
             </w:r>
           </w:p>
         </w:tc>
@@ -9079,40 +7415,7 @@
                 <w:sz w:val="26"/>
                 <w:szCs w:val="26"/>
               </w:rPr>
-              <w:t xml:space="preserve">char </w:t>
-            </w:r>
-            <w:proofErr w:type="spellStart"/>
-            <w:proofErr w:type="gramStart"/>
-            <w:r>
-              <w:rPr>
-                <w:sz w:val="26"/>
-                <w:szCs w:val="26"/>
-              </w:rPr>
-              <w:t>TranslatePacket</w:t>
-            </w:r>
-            <w:proofErr w:type="spellEnd"/>
-            <w:r>
-              <w:rPr>
-                <w:sz w:val="26"/>
-                <w:szCs w:val="26"/>
-              </w:rPr>
-              <w:t>(</w:t>
-            </w:r>
-            <w:proofErr w:type="gramEnd"/>
-            <w:r>
-              <w:rPr>
-                <w:sz w:val="26"/>
-                <w:szCs w:val="26"/>
-              </w:rPr>
-              <w:t xml:space="preserve">char* </w:t>
-            </w:r>
-            <w:proofErr w:type="spellStart"/>
-            <w:r>
-              <w:rPr>
-                <w:sz w:val="26"/>
-                <w:szCs w:val="26"/>
-              </w:rPr>
-              <w:t>packet</w:t>
+              <w:t>char TranslatePacket(char* packet</w:t>
             </w:r>
             <w:r>
               <w:rPr>
@@ -9127,15 +7430,7 @@
                 <w:sz w:val="26"/>
                 <w:szCs w:val="26"/>
               </w:rPr>
-              <w:t>uf</w:t>
-            </w:r>
-            <w:proofErr w:type="spellEnd"/>
-            <w:r>
-              <w:rPr>
-                <w:sz w:val="26"/>
-                <w:szCs w:val="26"/>
-              </w:rPr>
-              <w:t>)</w:t>
+              <w:t>uf)</w:t>
             </w:r>
           </w:p>
         </w:tc>
@@ -9205,64 +7500,7 @@
                 <w:sz w:val="26"/>
                 <w:szCs w:val="26"/>
               </w:rPr>
-              <w:t xml:space="preserve">erver – void </w:t>
-            </w:r>
-            <w:proofErr w:type="spellStart"/>
-            <w:proofErr w:type="gramStart"/>
-            <w:r>
-              <w:rPr>
-                <w:sz w:val="26"/>
-                <w:szCs w:val="26"/>
-              </w:rPr>
-              <w:t>GetDataFromPacket</w:t>
-            </w:r>
-            <w:proofErr w:type="spellEnd"/>
-            <w:r>
-              <w:rPr>
-                <w:sz w:val="26"/>
-                <w:szCs w:val="26"/>
-              </w:rPr>
-              <w:t>(</w:t>
-            </w:r>
-            <w:proofErr w:type="gramEnd"/>
-            <w:r>
-              <w:rPr>
-                <w:sz w:val="26"/>
-                <w:szCs w:val="26"/>
-              </w:rPr>
-              <w:t xml:space="preserve">char* </w:t>
-            </w:r>
-            <w:proofErr w:type="spellStart"/>
-            <w:r>
-              <w:rPr>
-                <w:sz w:val="26"/>
-                <w:szCs w:val="26"/>
-              </w:rPr>
-              <w:t>dataBuf</w:t>
-            </w:r>
-            <w:proofErr w:type="spellEnd"/>
-            <w:r>
-              <w:rPr>
-                <w:sz w:val="26"/>
-                <w:szCs w:val="26"/>
-              </w:rPr>
-              <w:t xml:space="preserve">, char </w:t>
-            </w:r>
-            <w:proofErr w:type="spellStart"/>
-            <w:r>
-              <w:rPr>
-                <w:sz w:val="26"/>
-                <w:szCs w:val="26"/>
-              </w:rPr>
-              <w:t>packetType</w:t>
-            </w:r>
-            <w:proofErr w:type="spellEnd"/>
-            <w:r>
-              <w:rPr>
-                <w:sz w:val="26"/>
-                <w:szCs w:val="26"/>
-              </w:rPr>
-              <w:t>)</w:t>
+              <w:t>erver – void GetDataFromPacket(char* dataBuf, char packetType)</w:t>
             </w:r>
           </w:p>
         </w:tc>
@@ -9332,64 +7570,7 @@
                 <w:sz w:val="26"/>
                 <w:szCs w:val="26"/>
               </w:rPr>
-              <w:t xml:space="preserve">erver – void </w:t>
-            </w:r>
-            <w:proofErr w:type="spellStart"/>
-            <w:proofErr w:type="gramStart"/>
-            <w:r>
-              <w:rPr>
-                <w:sz w:val="26"/>
-                <w:szCs w:val="26"/>
-              </w:rPr>
-              <w:t>ApplyPacketData</w:t>
-            </w:r>
-            <w:proofErr w:type="spellEnd"/>
-            <w:r>
-              <w:rPr>
-                <w:sz w:val="26"/>
-                <w:szCs w:val="26"/>
-              </w:rPr>
-              <w:t>(</w:t>
-            </w:r>
-            <w:proofErr w:type="gramEnd"/>
-            <w:r>
-              <w:rPr>
-                <w:sz w:val="26"/>
-                <w:szCs w:val="26"/>
-              </w:rPr>
-              <w:t xml:space="preserve">char* </w:t>
-            </w:r>
-            <w:proofErr w:type="spellStart"/>
-            <w:r>
-              <w:rPr>
-                <w:sz w:val="26"/>
-                <w:szCs w:val="26"/>
-              </w:rPr>
-              <w:t>dataBuf</w:t>
-            </w:r>
-            <w:proofErr w:type="spellEnd"/>
-            <w:r>
-              <w:rPr>
-                <w:sz w:val="26"/>
-                <w:szCs w:val="26"/>
-              </w:rPr>
-              <w:t xml:space="preserve">, char </w:t>
-            </w:r>
-            <w:proofErr w:type="spellStart"/>
-            <w:r>
-              <w:rPr>
-                <w:sz w:val="26"/>
-                <w:szCs w:val="26"/>
-              </w:rPr>
-              <w:t>packetType</w:t>
-            </w:r>
-            <w:proofErr w:type="spellEnd"/>
-            <w:r>
-              <w:rPr>
-                <w:sz w:val="26"/>
-                <w:szCs w:val="26"/>
-              </w:rPr>
-              <w:t>)</w:t>
+              <w:t>erver – void ApplyPacketData(char* dataBuf, char packetType)</w:t>
             </w:r>
           </w:p>
         </w:tc>
@@ -9467,64 +7648,7 @@
                 <w:sz w:val="26"/>
                 <w:szCs w:val="26"/>
               </w:rPr>
-              <w:t xml:space="preserve">erver – void </w:t>
-            </w:r>
-            <w:proofErr w:type="spellStart"/>
-            <w:proofErr w:type="gramStart"/>
-            <w:r>
-              <w:rPr>
-                <w:sz w:val="26"/>
-                <w:szCs w:val="26"/>
-              </w:rPr>
-              <w:t>MakePacket</w:t>
-            </w:r>
-            <w:proofErr w:type="spellEnd"/>
-            <w:r>
-              <w:rPr>
-                <w:sz w:val="26"/>
-                <w:szCs w:val="26"/>
-              </w:rPr>
-              <w:t>(</w:t>
-            </w:r>
-            <w:proofErr w:type="gramEnd"/>
-            <w:r>
-              <w:rPr>
-                <w:sz w:val="26"/>
-                <w:szCs w:val="26"/>
-              </w:rPr>
-              <w:t xml:space="preserve">char* </w:t>
-            </w:r>
-            <w:proofErr w:type="spellStart"/>
-            <w:r>
-              <w:rPr>
-                <w:sz w:val="26"/>
-                <w:szCs w:val="26"/>
-              </w:rPr>
-              <w:t>dataBuf</w:t>
-            </w:r>
-            <w:proofErr w:type="spellEnd"/>
-            <w:r>
-              <w:rPr>
-                <w:sz w:val="26"/>
-                <w:szCs w:val="26"/>
-              </w:rPr>
-              <w:t xml:space="preserve">, char </w:t>
-            </w:r>
-            <w:proofErr w:type="spellStart"/>
-            <w:r>
-              <w:rPr>
-                <w:sz w:val="26"/>
-                <w:szCs w:val="26"/>
-              </w:rPr>
-              <w:t>packetType</w:t>
-            </w:r>
-            <w:proofErr w:type="spellEnd"/>
-            <w:r>
-              <w:rPr>
-                <w:sz w:val="26"/>
-                <w:szCs w:val="26"/>
-              </w:rPr>
-              <w:t>)</w:t>
+              <w:t>erver – void MakePacket(char* dataBuf, char packetType)</w:t>
             </w:r>
           </w:p>
         </w:tc>
@@ -9594,15 +7718,7 @@
                 <w:sz w:val="26"/>
                 <w:szCs w:val="26"/>
               </w:rPr>
-              <w:t xml:space="preserve">Server - void </w:t>
-            </w:r>
-            <w:proofErr w:type="spellStart"/>
-            <w:r>
-              <w:rPr>
-                <w:sz w:val="26"/>
-                <w:szCs w:val="26"/>
-              </w:rPr>
-              <w:t>CollisionCheck</w:t>
+              <w:t>Server - void CollisionCheck</w:t>
             </w:r>
             <w:r>
               <w:rPr>
@@ -9611,7 +7727,6 @@
               </w:rPr>
               <w:t>BulletAndWall</w:t>
             </w:r>
-            <w:proofErr w:type="spellEnd"/>
           </w:p>
         </w:tc>
         <w:tc>
@@ -9679,32 +7794,7 @@
                 <w:sz w:val="26"/>
                 <w:szCs w:val="26"/>
               </w:rPr>
-              <w:t xml:space="preserve">void </w:t>
-            </w:r>
-            <w:proofErr w:type="spellStart"/>
-            <w:proofErr w:type="gramStart"/>
-            <w:r>
-              <w:rPr>
-                <w:sz w:val="26"/>
-                <w:szCs w:val="26"/>
-              </w:rPr>
-              <w:t>CollisionCheckPlayerAndBullet</w:t>
-            </w:r>
-            <w:proofErr w:type="spellEnd"/>
-            <w:r>
-              <w:rPr>
-                <w:sz w:val="26"/>
-                <w:szCs w:val="26"/>
-              </w:rPr>
-              <w:t>(</w:t>
-            </w:r>
-            <w:proofErr w:type="gramEnd"/>
-            <w:r>
-              <w:rPr>
-                <w:sz w:val="26"/>
-                <w:szCs w:val="26"/>
-              </w:rPr>
-              <w:t>)</w:t>
+              <w:t>void CollisionCheckPlayerAndBullet()</w:t>
             </w:r>
           </w:p>
         </w:tc>
@@ -9773,32 +7863,7 @@
                 <w:sz w:val="26"/>
                 <w:szCs w:val="26"/>
               </w:rPr>
-              <w:t xml:space="preserve">void </w:t>
-            </w:r>
-            <w:proofErr w:type="spellStart"/>
-            <w:proofErr w:type="gramStart"/>
-            <w:r>
-              <w:rPr>
-                <w:sz w:val="26"/>
-                <w:szCs w:val="26"/>
-              </w:rPr>
-              <w:t>CollisionCheckAbility</w:t>
-            </w:r>
-            <w:proofErr w:type="spellEnd"/>
-            <w:r>
-              <w:rPr>
-                <w:sz w:val="26"/>
-                <w:szCs w:val="26"/>
-              </w:rPr>
-              <w:t>(</w:t>
-            </w:r>
-            <w:proofErr w:type="gramEnd"/>
-            <w:r>
-              <w:rPr>
-                <w:sz w:val="26"/>
-                <w:szCs w:val="26"/>
-              </w:rPr>
-              <w:t>)</w:t>
+              <w:t>void CollisionCheckAbility()</w:t>
             </w:r>
           </w:p>
         </w:tc>
@@ -9867,55 +7932,7 @@
                 <w:sz w:val="26"/>
                 <w:szCs w:val="26"/>
               </w:rPr>
-              <w:t xml:space="preserve">DWORD WINAPI </w:t>
-            </w:r>
-            <w:proofErr w:type="spellStart"/>
-            <w:r>
-              <w:rPr>
-                <w:sz w:val="26"/>
-                <w:szCs w:val="26"/>
-              </w:rPr>
-              <w:t>Client_</w:t>
-            </w:r>
-            <w:proofErr w:type="gramStart"/>
-            <w:r>
-              <w:rPr>
-                <w:sz w:val="26"/>
-                <w:szCs w:val="26"/>
-              </w:rPr>
-              <w:t>Thread</w:t>
-            </w:r>
-            <w:proofErr w:type="spellEnd"/>
-            <w:r>
-              <w:rPr>
-                <w:sz w:val="26"/>
-                <w:szCs w:val="26"/>
-              </w:rPr>
-              <w:t>(</w:t>
-            </w:r>
-            <w:proofErr w:type="gramEnd"/>
-            <w:r>
-              <w:rPr>
-                <w:sz w:val="26"/>
-                <w:szCs w:val="26"/>
-              </w:rPr>
-              <w:t xml:space="preserve">LPVOID </w:t>
-            </w:r>
-            <w:proofErr w:type="spellStart"/>
-            <w:r>
-              <w:rPr>
-                <w:sz w:val="26"/>
-                <w:szCs w:val="26"/>
-              </w:rPr>
-              <w:t>arg</w:t>
-            </w:r>
-            <w:proofErr w:type="spellEnd"/>
-            <w:r>
-              <w:rPr>
-                <w:sz w:val="26"/>
-                <w:szCs w:val="26"/>
-              </w:rPr>
-              <w:t>)</w:t>
+              <w:t>DWORD WINAPI Client_Thread(LPVOID arg)</w:t>
             </w:r>
           </w:p>
         </w:tc>
@@ -9984,55 +8001,7 @@
                 <w:sz w:val="26"/>
                 <w:szCs w:val="26"/>
               </w:rPr>
-              <w:t xml:space="preserve">DWORD WINAPI </w:t>
-            </w:r>
-            <w:proofErr w:type="spellStart"/>
-            <w:r>
-              <w:rPr>
-                <w:sz w:val="26"/>
-                <w:szCs w:val="26"/>
-              </w:rPr>
-              <w:t>Collision_</w:t>
-            </w:r>
-            <w:proofErr w:type="gramStart"/>
-            <w:r>
-              <w:rPr>
-                <w:sz w:val="26"/>
-                <w:szCs w:val="26"/>
-              </w:rPr>
-              <w:t>Thread</w:t>
-            </w:r>
-            <w:proofErr w:type="spellEnd"/>
-            <w:r>
-              <w:rPr>
-                <w:sz w:val="26"/>
-                <w:szCs w:val="26"/>
-              </w:rPr>
-              <w:t>(</w:t>
-            </w:r>
-            <w:proofErr w:type="gramEnd"/>
-            <w:r>
-              <w:rPr>
-                <w:sz w:val="26"/>
-                <w:szCs w:val="26"/>
-              </w:rPr>
-              <w:t xml:space="preserve">LPVOID </w:t>
-            </w:r>
-            <w:proofErr w:type="spellStart"/>
-            <w:r>
-              <w:rPr>
-                <w:sz w:val="26"/>
-                <w:szCs w:val="26"/>
-              </w:rPr>
-              <w:t>arg</w:t>
-            </w:r>
-            <w:proofErr w:type="spellEnd"/>
-            <w:r>
-              <w:rPr>
-                <w:sz w:val="26"/>
-                <w:szCs w:val="26"/>
-              </w:rPr>
-              <w:t>)</w:t>
+              <w:t>DWORD WINAPI Collision_Thread(LPVOID arg)</w:t>
             </w:r>
           </w:p>
         </w:tc>
@@ -10101,32 +8070,7 @@
                 <w:sz w:val="26"/>
                 <w:szCs w:val="26"/>
               </w:rPr>
-              <w:t xml:space="preserve">void </w:t>
-            </w:r>
-            <w:proofErr w:type="spellStart"/>
-            <w:proofErr w:type="gramStart"/>
-            <w:r>
-              <w:rPr>
-                <w:sz w:val="26"/>
-                <w:szCs w:val="26"/>
-              </w:rPr>
-              <w:t>InitClient</w:t>
-            </w:r>
-            <w:proofErr w:type="spellEnd"/>
-            <w:r>
-              <w:rPr>
-                <w:sz w:val="26"/>
-                <w:szCs w:val="26"/>
-              </w:rPr>
-              <w:t>(</w:t>
-            </w:r>
-            <w:proofErr w:type="gramEnd"/>
-            <w:r>
-              <w:rPr>
-                <w:sz w:val="26"/>
-                <w:szCs w:val="26"/>
-              </w:rPr>
-              <w:t>)</w:t>
+              <w:t>void InitClient()</w:t>
             </w:r>
           </w:p>
         </w:tc>
@@ -10195,40 +8139,7 @@
                 <w:sz w:val="26"/>
                 <w:szCs w:val="26"/>
               </w:rPr>
-              <w:t xml:space="preserve">char </w:t>
-            </w:r>
-            <w:proofErr w:type="spellStart"/>
-            <w:proofErr w:type="gramStart"/>
-            <w:r>
-              <w:rPr>
-                <w:sz w:val="26"/>
-                <w:szCs w:val="26"/>
-              </w:rPr>
-              <w:t>TranslatePacket</w:t>
-            </w:r>
-            <w:proofErr w:type="spellEnd"/>
-            <w:r>
-              <w:rPr>
-                <w:sz w:val="26"/>
-                <w:szCs w:val="26"/>
-              </w:rPr>
-              <w:t>(</w:t>
-            </w:r>
-            <w:proofErr w:type="gramEnd"/>
-            <w:r>
-              <w:rPr>
-                <w:sz w:val="26"/>
-                <w:szCs w:val="26"/>
-              </w:rPr>
-              <w:t xml:space="preserve">char* </w:t>
-            </w:r>
-            <w:proofErr w:type="spellStart"/>
-            <w:r>
-              <w:rPr>
-                <w:sz w:val="26"/>
-                <w:szCs w:val="26"/>
-              </w:rPr>
-              <w:t>packet</w:t>
+              <w:t>char TranslatePacket(char* packet</w:t>
             </w:r>
             <w:r>
               <w:rPr>
@@ -10243,15 +8154,7 @@
                 <w:sz w:val="26"/>
                 <w:szCs w:val="26"/>
               </w:rPr>
-              <w:t>uf</w:t>
-            </w:r>
-            <w:proofErr w:type="spellEnd"/>
-            <w:r>
-              <w:rPr>
-                <w:sz w:val="26"/>
-                <w:szCs w:val="26"/>
-              </w:rPr>
-              <w:t>)</w:t>
+              <w:t>uf)</w:t>
             </w:r>
           </w:p>
         </w:tc>
@@ -10320,40 +8223,7 @@
                 <w:sz w:val="26"/>
                 <w:szCs w:val="26"/>
               </w:rPr>
-              <w:t xml:space="preserve">void </w:t>
-            </w:r>
-            <w:proofErr w:type="spellStart"/>
-            <w:proofErr w:type="gramStart"/>
-            <w:r>
-              <w:rPr>
-                <w:sz w:val="26"/>
-                <w:szCs w:val="26"/>
-              </w:rPr>
-              <w:t>GetDataFromPacket</w:t>
-            </w:r>
-            <w:proofErr w:type="spellEnd"/>
-            <w:r>
-              <w:rPr>
-                <w:sz w:val="26"/>
-                <w:szCs w:val="26"/>
-              </w:rPr>
-              <w:t>(</w:t>
-            </w:r>
-            <w:proofErr w:type="gramEnd"/>
-            <w:r>
-              <w:rPr>
-                <w:sz w:val="26"/>
-                <w:szCs w:val="26"/>
-              </w:rPr>
-              <w:t xml:space="preserve">char* </w:t>
-            </w:r>
-            <w:proofErr w:type="spellStart"/>
-            <w:r>
-              <w:rPr>
-                <w:sz w:val="26"/>
-                <w:szCs w:val="26"/>
-              </w:rPr>
-              <w:t>data</w:t>
+              <w:t>void GetDataFromPacket(char* data</w:t>
             </w:r>
             <w:r>
               <w:rPr>
@@ -10367,23 +8237,7 @@
                 <w:sz w:val="26"/>
                 <w:szCs w:val="26"/>
               </w:rPr>
-              <w:t>uf</w:t>
-            </w:r>
-            <w:proofErr w:type="spellEnd"/>
-            <w:r>
-              <w:rPr>
-                <w:sz w:val="26"/>
-                <w:szCs w:val="26"/>
-              </w:rPr>
-              <w:t xml:space="preserve">, char </w:t>
-            </w:r>
-            <w:proofErr w:type="spellStart"/>
-            <w:r>
-              <w:rPr>
-                <w:sz w:val="26"/>
-                <w:szCs w:val="26"/>
-              </w:rPr>
-              <w:t>packet</w:t>
+              <w:t>uf, char packet</w:t>
             </w:r>
             <w:r>
               <w:rPr>
@@ -10397,15 +8251,7 @@
                 <w:sz w:val="26"/>
                 <w:szCs w:val="26"/>
               </w:rPr>
-              <w:t>ype</w:t>
-            </w:r>
-            <w:proofErr w:type="spellEnd"/>
-            <w:r>
-              <w:rPr>
-                <w:sz w:val="26"/>
-                <w:szCs w:val="26"/>
-              </w:rPr>
-              <w:t>)</w:t>
+              <w:t>ype)</w:t>
             </w:r>
           </w:p>
         </w:tc>
@@ -10474,40 +8320,7 @@
                 <w:sz w:val="26"/>
                 <w:szCs w:val="26"/>
               </w:rPr>
-              <w:t xml:space="preserve">void </w:t>
-            </w:r>
-            <w:proofErr w:type="spellStart"/>
-            <w:proofErr w:type="gramStart"/>
-            <w:r>
-              <w:rPr>
-                <w:sz w:val="26"/>
-                <w:szCs w:val="26"/>
-              </w:rPr>
-              <w:t>ApplyPacketData</w:t>
-            </w:r>
-            <w:proofErr w:type="spellEnd"/>
-            <w:r>
-              <w:rPr>
-                <w:sz w:val="26"/>
-                <w:szCs w:val="26"/>
-              </w:rPr>
-              <w:t>(</w:t>
-            </w:r>
-            <w:proofErr w:type="gramEnd"/>
-            <w:r>
-              <w:rPr>
-                <w:sz w:val="26"/>
-                <w:szCs w:val="26"/>
-              </w:rPr>
-              <w:t xml:space="preserve">char* </w:t>
-            </w:r>
-            <w:proofErr w:type="spellStart"/>
-            <w:r>
-              <w:rPr>
-                <w:sz w:val="26"/>
-                <w:szCs w:val="26"/>
-              </w:rPr>
-              <w:t>data</w:t>
+              <w:t>void ApplyPacketData(char* data</w:t>
             </w:r>
             <w:r>
               <w:rPr>
@@ -10521,23 +8334,7 @@
                 <w:sz w:val="26"/>
                 <w:szCs w:val="26"/>
               </w:rPr>
-              <w:t>uf</w:t>
-            </w:r>
-            <w:proofErr w:type="spellEnd"/>
-            <w:r>
-              <w:rPr>
-                <w:sz w:val="26"/>
-                <w:szCs w:val="26"/>
-              </w:rPr>
-              <w:t xml:space="preserve">, char </w:t>
-            </w:r>
-            <w:proofErr w:type="spellStart"/>
-            <w:r>
-              <w:rPr>
-                <w:sz w:val="26"/>
-                <w:szCs w:val="26"/>
-              </w:rPr>
-              <w:t>packet</w:t>
+              <w:t>uf, char packet</w:t>
             </w:r>
             <w:r>
               <w:rPr>
@@ -10551,15 +8348,7 @@
                 <w:sz w:val="26"/>
                 <w:szCs w:val="26"/>
               </w:rPr>
-              <w:t>ype</w:t>
-            </w:r>
-            <w:proofErr w:type="spellEnd"/>
-            <w:r>
-              <w:rPr>
-                <w:sz w:val="26"/>
-                <w:szCs w:val="26"/>
-              </w:rPr>
-              <w:t>)</w:t>
+              <w:t>ype)</w:t>
             </w:r>
           </w:p>
         </w:tc>
@@ -10636,40 +8425,7 @@
                 <w:sz w:val="26"/>
                 <w:szCs w:val="26"/>
               </w:rPr>
-              <w:t xml:space="preserve">void </w:t>
-            </w:r>
-            <w:proofErr w:type="spellStart"/>
-            <w:proofErr w:type="gramStart"/>
-            <w:r>
-              <w:rPr>
-                <w:sz w:val="26"/>
-                <w:szCs w:val="26"/>
-              </w:rPr>
-              <w:t>MakePacket</w:t>
-            </w:r>
-            <w:proofErr w:type="spellEnd"/>
-            <w:r>
-              <w:rPr>
-                <w:sz w:val="26"/>
-                <w:szCs w:val="26"/>
-              </w:rPr>
-              <w:t>(</w:t>
-            </w:r>
-            <w:proofErr w:type="gramEnd"/>
-            <w:r>
-              <w:rPr>
-                <w:sz w:val="26"/>
-                <w:szCs w:val="26"/>
-              </w:rPr>
-              <w:t xml:space="preserve">char* </w:t>
-            </w:r>
-            <w:proofErr w:type="spellStart"/>
-            <w:r>
-              <w:rPr>
-                <w:sz w:val="26"/>
-                <w:szCs w:val="26"/>
-              </w:rPr>
-              <w:t>data</w:t>
+              <w:t>void MakePacket(char* data</w:t>
             </w:r>
             <w:r>
               <w:rPr>
@@ -10683,23 +8439,7 @@
                 <w:sz w:val="26"/>
                 <w:szCs w:val="26"/>
               </w:rPr>
-              <w:t>uf</w:t>
-            </w:r>
-            <w:proofErr w:type="spellEnd"/>
-            <w:r>
-              <w:rPr>
-                <w:sz w:val="26"/>
-                <w:szCs w:val="26"/>
-              </w:rPr>
-              <w:t xml:space="preserve">, char </w:t>
-            </w:r>
-            <w:proofErr w:type="spellStart"/>
-            <w:r>
-              <w:rPr>
-                <w:sz w:val="26"/>
-                <w:szCs w:val="26"/>
-              </w:rPr>
-              <w:t>packet</w:t>
+              <w:t>uf, char packet</w:t>
             </w:r>
             <w:r>
               <w:rPr>
@@ -10713,15 +8453,7 @@
                 <w:sz w:val="26"/>
                 <w:szCs w:val="26"/>
               </w:rPr>
-              <w:t>ype</w:t>
-            </w:r>
-            <w:proofErr w:type="spellEnd"/>
-            <w:r>
-              <w:rPr>
-                <w:sz w:val="26"/>
-                <w:szCs w:val="26"/>
-              </w:rPr>
-              <w:t>)</w:t>
+              <w:t>ype)</w:t>
             </w:r>
           </w:p>
         </w:tc>
@@ -11719,7 +9451,6 @@
                 <w:sz w:val="22"/>
               </w:rPr>
             </w:pPr>
-            <w:proofErr w:type="spellStart"/>
             <w:r>
               <w:rPr>
                 <w:rFonts w:hint="eastAsia"/>
@@ -11728,7 +9459,6 @@
               <w:lastRenderedPageBreak/>
               <w:t>김혁동</w:t>
             </w:r>
-            <w:proofErr w:type="spellEnd"/>
           </w:p>
         </w:tc>
         <w:tc>
@@ -12063,14 +9793,12 @@
               </w:rPr>
               <w:t xml:space="preserve">클라이언트 </w:t>
             </w:r>
-            <w:proofErr w:type="spellStart"/>
             <w:r>
               <w:rPr>
                 <w:sz w:val="22"/>
               </w:rPr>
               <w:t>recv</w:t>
             </w:r>
-            <w:proofErr w:type="spellEnd"/>
             <w:r>
               <w:rPr>
                 <w:sz w:val="22"/>
@@ -12226,7 +9954,6 @@
                 <w:sz w:val="22"/>
               </w:rPr>
             </w:pPr>
-            <w:proofErr w:type="spellStart"/>
             <w:r>
               <w:rPr>
                 <w:rFonts w:hint="eastAsia"/>
@@ -12234,7 +9961,6 @@
               </w:rPr>
               <w:t>김혁동</w:t>
             </w:r>
-            <w:proofErr w:type="spellEnd"/>
           </w:p>
         </w:tc>
         <w:tc>
@@ -12274,15 +10000,7 @@
                 <w:rFonts w:hint="eastAsia"/>
                 <w:sz w:val="22"/>
               </w:rPr>
-              <w:t xml:space="preserve">서버 </w:t>
-            </w:r>
-            <w:proofErr w:type="spellStart"/>
-            <w:r>
-              <w:rPr>
-                <w:rFonts w:hint="eastAsia"/>
-                <w:sz w:val="22"/>
-              </w:rPr>
-              <w:t>r</w:t>
+              <w:t>서버 r</w:t>
             </w:r>
             <w:r>
               <w:rPr>
@@ -12290,7 +10008,6 @@
               </w:rPr>
               <w:t>ecv</w:t>
             </w:r>
-            <w:proofErr w:type="spellEnd"/>
             <w:r>
               <w:rPr>
                 <w:sz w:val="22"/>
@@ -12756,19 +10473,11 @@
               </w:rPr>
               <w:t xml:space="preserve">클라이언트 </w:t>
             </w:r>
-            <w:proofErr w:type="spellStart"/>
-            <w:r>
-              <w:rPr>
-                <w:sz w:val="22"/>
-              </w:rPr>
-              <w:t>MakePacket</w:t>
-            </w:r>
-            <w:proofErr w:type="spellEnd"/>
-            <w:r>
-              <w:rPr>
-                <w:sz w:val="22"/>
-              </w:rPr>
-              <w:t xml:space="preserve">() </w:t>
+            <w:r>
+              <w:rPr>
+                <w:sz w:val="22"/>
+              </w:rPr>
+              <w:t xml:space="preserve">MakePacket() </w:t>
             </w:r>
           </w:p>
           <w:p>
@@ -12921,7 +10630,6 @@
                 <w:sz w:val="22"/>
               </w:rPr>
             </w:pPr>
-            <w:proofErr w:type="spellStart"/>
             <w:r>
               <w:rPr>
                 <w:rFonts w:hint="eastAsia"/>
@@ -12929,7 +10637,6 @@
               </w:rPr>
               <w:t>김혁동</w:t>
             </w:r>
-            <w:proofErr w:type="spellEnd"/>
           </w:p>
         </w:tc>
         <w:tc>
@@ -13398,7 +11105,6 @@
                 <w:sz w:val="22"/>
               </w:rPr>
             </w:pPr>
-            <w:proofErr w:type="spellStart"/>
             <w:r>
               <w:rPr>
                 <w:rFonts w:hint="eastAsia"/>
@@ -13412,7 +11118,6 @@
               </w:rPr>
               <w:t>ollisionCheck</w:t>
             </w:r>
-            <w:proofErr w:type="spellEnd"/>
           </w:p>
           <w:p>
             <w:pPr>
@@ -13423,27 +11128,11 @@
                 <w:sz w:val="22"/>
               </w:rPr>
             </w:pPr>
-            <w:proofErr w:type="spellStart"/>
-            <w:proofErr w:type="gramStart"/>
-            <w:r>
-              <w:rPr>
-                <w:sz w:val="22"/>
-              </w:rPr>
-              <w:t>PlayerAndBullet</w:t>
-            </w:r>
-            <w:proofErr w:type="spellEnd"/>
-            <w:r>
-              <w:rPr>
-                <w:sz w:val="22"/>
-              </w:rPr>
-              <w:t>(</w:t>
-            </w:r>
-            <w:proofErr w:type="gramEnd"/>
-            <w:r>
-              <w:rPr>
-                <w:sz w:val="22"/>
-              </w:rPr>
-              <w:t>)</w:t>
+            <w:r>
+              <w:rPr>
+                <w:sz w:val="22"/>
+              </w:rPr>
+              <w:t>PlayerAndBullet()</w:t>
             </w:r>
           </w:p>
           <w:p>
@@ -13580,7 +11269,6 @@
                 <w:sz w:val="22"/>
               </w:rPr>
             </w:pPr>
-            <w:proofErr w:type="spellStart"/>
             <w:r>
               <w:rPr>
                 <w:rFonts w:hint="eastAsia"/>
@@ -13588,7 +11276,6 @@
               </w:rPr>
               <w:t>김혁동</w:t>
             </w:r>
-            <w:proofErr w:type="spellEnd"/>
           </w:p>
         </w:tc>
         <w:tc>
@@ -13642,7 +11329,6 @@
                 <w:sz w:val="22"/>
               </w:rPr>
             </w:pPr>
-            <w:proofErr w:type="spellStart"/>
             <w:r>
               <w:rPr>
                 <w:rFonts w:hint="eastAsia"/>
@@ -13656,7 +11342,6 @@
               </w:rPr>
               <w:t>ollisionCheck</w:t>
             </w:r>
-            <w:proofErr w:type="spellEnd"/>
           </w:p>
           <w:p>
             <w:pPr>
@@ -13667,7 +11352,6 @@
                 <w:sz w:val="22"/>
               </w:rPr>
             </w:pPr>
-            <w:proofErr w:type="spellStart"/>
             <w:r>
               <w:rPr>
                 <w:sz w:val="22"/>
@@ -13685,14 +11369,7 @@
               <w:rPr>
                 <w:sz w:val="22"/>
               </w:rPr>
-              <w:t>ndWall</w:t>
-            </w:r>
-            <w:proofErr w:type="spellEnd"/>
-            <w:r>
-              <w:rPr>
-                <w:sz w:val="22"/>
-              </w:rPr>
-              <w:t xml:space="preserve">() </w:t>
+              <w:t xml:space="preserve">ndWall() </w:t>
             </w:r>
             <w:r>
               <w:rPr>
@@ -13717,7 +11394,6 @@
                 <w:sz w:val="22"/>
               </w:rPr>
             </w:pPr>
-            <w:proofErr w:type="spellStart"/>
             <w:r>
               <w:rPr>
                 <w:rFonts w:hint="eastAsia"/>
@@ -13731,7 +11407,6 @@
               </w:rPr>
               <w:t>ollisionCheck</w:t>
             </w:r>
-            <w:proofErr w:type="spellEnd"/>
           </w:p>
           <w:p>
             <w:pPr>
@@ -13742,7 +11417,6 @@
                 <w:sz w:val="22"/>
               </w:rPr>
             </w:pPr>
-            <w:proofErr w:type="gramStart"/>
             <w:r>
               <w:rPr>
                 <w:rFonts w:hint="eastAsia"/>
@@ -13754,14 +11428,7 @@
               <w:rPr>
                 <w:sz w:val="22"/>
               </w:rPr>
-              <w:t>bility(</w:t>
-            </w:r>
-            <w:proofErr w:type="gramEnd"/>
-            <w:r>
-              <w:rPr>
-                <w:sz w:val="22"/>
-              </w:rPr>
-              <w:t>)</w:t>
+              <w:t>bility()</w:t>
             </w:r>
           </w:p>
           <w:p>
@@ -14226,7 +11893,6 @@
                 <w:sz w:val="22"/>
               </w:rPr>
             </w:pPr>
-            <w:proofErr w:type="spellStart"/>
             <w:r>
               <w:rPr>
                 <w:rFonts w:hint="eastAsia"/>
@@ -14234,7 +11900,6 @@
               </w:rPr>
               <w:t>김혁동</w:t>
             </w:r>
-            <w:proofErr w:type="spellEnd"/>
           </w:p>
         </w:tc>
         <w:tc>
@@ -14635,7 +12300,6 @@
                 <w:sz w:val="22"/>
               </w:rPr>
             </w:pPr>
-            <w:proofErr w:type="spellStart"/>
             <w:r>
               <w:rPr>
                 <w:rFonts w:hint="eastAsia"/>
@@ -14643,7 +12307,6 @@
               </w:rPr>
               <w:t>김혁동</w:t>
             </w:r>
-            <w:proofErr w:type="spellEnd"/>
           </w:p>
         </w:tc>
         <w:tc>

</xml_diff>